<commit_message>
Briefing Note Application portion complete
</commit_message>
<xml_diff>
--- a/Briefing Note - KC Applications and Enrolments KPI Update_TEMPLATE.docx
+++ b/Briefing Note - KC Applications and Enrolments KPI Update_TEMPLATE.docx
@@ -370,6 +370,7 @@
               </w:rPr>
               <w:t>{</w:t>
             </w:r>
+            <w:proofErr w:type="spellStart"/>
             <w:r>
               <w:rPr>
                 <w:rFonts w:ascii="Calibri" w:hAnsi="Calibri" w:cs="Calibri"/>
@@ -379,6 +380,7 @@
               </w:rPr>
               <w:t>Prepared_for</w:t>
             </w:r>
+            <w:proofErr w:type="spellEnd"/>
             <w:r>
               <w:rPr>
                 <w:rFonts w:ascii="Calibri" w:hAnsi="Calibri" w:cs="Calibri"/>
@@ -535,6 +537,7 @@
               </w:rPr>
               <w:t>{</w:t>
             </w:r>
+            <w:proofErr w:type="spellStart"/>
             <w:r>
               <w:rPr>
                 <w:rFonts w:ascii="Calibri" w:hAnsi="Calibri" w:cs="Calibri"/>
@@ -543,6 +546,7 @@
               </w:rPr>
               <w:t>Date_prepared</w:t>
             </w:r>
+            <w:proofErr w:type="spellEnd"/>
             <w:r>
               <w:rPr>
                 <w:rFonts w:ascii="Calibri" w:hAnsi="Calibri" w:cs="Calibri"/>
@@ -629,6 +633,7 @@
               </w:rPr>
               <w:t>{</w:t>
             </w:r>
+            <w:proofErr w:type="spellStart"/>
             <w:r>
               <w:rPr>
                 <w:rFonts w:ascii="Calibri" w:hAnsi="Calibri" w:cs="Calibri"/>
@@ -637,6 +642,7 @@
               </w:rPr>
               <w:t>Prepared_by</w:t>
             </w:r>
+            <w:proofErr w:type="spellEnd"/>
             <w:r>
               <w:rPr>
                 <w:rFonts w:ascii="Calibri" w:hAnsi="Calibri" w:cs="Calibri"/>
@@ -894,12 +900,14 @@
         </w:rPr>
         <w:t>{</w:t>
       </w:r>
+      <w:proofErr w:type="spellStart"/>
       <w:r>
         <w:rPr>
           <w:rFonts w:cs="Calibri"/>
         </w:rPr>
         <w:t>Extraction_date</w:t>
       </w:r>
+      <w:proofErr w:type="spellEnd"/>
       <w:r>
         <w:rPr>
           <w:rFonts w:cs="Calibri"/>
@@ -1833,7 +1841,7 @@
                 <w:sz w:val="22"/>
                 <w:szCs w:val="22"/>
               </w:rPr>
-              <w:t>2</w:t>
+              <w:t>4</w:t>
             </w:r>
             <w:r>
               <w:rPr>
@@ -1881,7 +1889,7 @@
                 <w:sz w:val="22"/>
                 <w:szCs w:val="22"/>
               </w:rPr>
-              <w:t>3</w:t>
+              <w:t>7</w:t>
             </w:r>
             <w:r>
               <w:rPr>
@@ -1929,7 +1937,7 @@
                 <w:sz w:val="22"/>
                 <w:szCs w:val="22"/>
               </w:rPr>
-              <w:t>4</w:t>
+              <w:t>10</w:t>
             </w:r>
             <w:r>
               <w:rPr>
@@ -1977,7 +1985,7 @@
                 <w:sz w:val="22"/>
                 <w:szCs w:val="22"/>
               </w:rPr>
-              <w:t>5</w:t>
+              <w:t>13</w:t>
             </w:r>
             <w:r>
               <w:rPr>
@@ -2025,6 +2033,14 @@
                 <w:sz w:val="22"/>
                 <w:szCs w:val="22"/>
               </w:rPr>
+              <w:t>1</w:t>
+            </w:r>
+            <w:r>
+              <w:rPr>
+                <w:rFonts w:ascii="Calibri" w:hAnsi="Calibri" w:cs="Calibri"/>
+                <w:sz w:val="22"/>
+                <w:szCs w:val="22"/>
+              </w:rPr>
               <w:t>6</w:t>
             </w:r>
             <w:r>
@@ -2072,7 +2088,7 @@
                 <w:sz w:val="22"/>
                 <w:szCs w:val="22"/>
               </w:rPr>
-              <w:t>7</w:t>
+              <w:t>19</w:t>
             </w:r>
             <w:r>
               <w:rPr>
@@ -2119,7 +2135,7 @@
                 <w:sz w:val="22"/>
                 <w:szCs w:val="22"/>
               </w:rPr>
-              <w:t>8</w:t>
+              <w:t>22</w:t>
             </w:r>
             <w:r>
               <w:rPr>
@@ -2166,7 +2182,7 @@
                 <w:sz w:val="22"/>
                 <w:szCs w:val="22"/>
               </w:rPr>
-              <w:t>9</w:t>
+              <w:t>25</w:t>
             </w:r>
             <w:r>
               <w:rPr>
@@ -2266,7 +2282,7 @@
                 <w:sz w:val="22"/>
                 <w:szCs w:val="22"/>
               </w:rPr>
-              <w:t>10</w:t>
+              <w:t>2</w:t>
             </w:r>
             <w:r>
               <w:rPr>
@@ -2314,7 +2330,7 @@
                 <w:sz w:val="22"/>
                 <w:szCs w:val="22"/>
               </w:rPr>
-              <w:t>11</w:t>
+              <w:t>5</w:t>
             </w:r>
             <w:r>
               <w:rPr>
@@ -2366,7 +2382,7 @@
                 <w:sz w:val="22"/>
                 <w:szCs w:val="22"/>
               </w:rPr>
-              <w:t>12</w:t>
+              <w:t>8</w:t>
             </w:r>
             <w:r>
               <w:rPr>
@@ -2414,7 +2430,15 @@
                 <w:sz w:val="22"/>
                 <w:szCs w:val="22"/>
               </w:rPr>
-              <w:t>13</w:t>
+              <w:t>1</w:t>
+            </w:r>
+            <w:r>
+              <w:rPr>
+                <w:rFonts w:ascii="Calibri" w:hAnsi="Calibri" w:cs="Calibri"/>
+                <w:sz w:val="22"/>
+                <w:szCs w:val="22"/>
+              </w:rPr>
+              <w:t>1</w:t>
             </w:r>
             <w:r>
               <w:rPr>
@@ -2510,7 +2534,15 @@
                 <w:sz w:val="22"/>
                 <w:szCs w:val="22"/>
               </w:rPr>
-              <w:t>15</w:t>
+              <w:t>1</w:t>
+            </w:r>
+            <w:r>
+              <w:rPr>
+                <w:rFonts w:ascii="Calibri" w:hAnsi="Calibri" w:cs="Calibri"/>
+                <w:sz w:val="22"/>
+                <w:szCs w:val="22"/>
+              </w:rPr>
+              <w:t>7</w:t>
             </w:r>
             <w:r>
               <w:rPr>
@@ -2557,7 +2589,7 @@
                 <w:sz w:val="22"/>
                 <w:szCs w:val="22"/>
               </w:rPr>
-              <w:t>16</w:t>
+              <w:t>20</w:t>
             </w:r>
             <w:r>
               <w:rPr>
@@ -2604,7 +2636,7 @@
                 <w:sz w:val="22"/>
                 <w:szCs w:val="22"/>
               </w:rPr>
-              <w:t>17</w:t>
+              <w:t>23</w:t>
             </w:r>
             <w:r>
               <w:rPr>
@@ -2651,7 +2683,7 @@
                 <w:sz w:val="22"/>
                 <w:szCs w:val="22"/>
               </w:rPr>
-              <w:t>18</w:t>
+              <w:t>26</w:t>
             </w:r>
             <w:r>
               <w:rPr>
@@ -2740,7 +2772,7 @@
                 <w:sz w:val="22"/>
                 <w:szCs w:val="22"/>
               </w:rPr>
-              <w:t>19</w:t>
+              <w:t>3</w:t>
             </w:r>
             <w:r>
               <w:rPr>
@@ -2788,7 +2820,7 @@
                 <w:sz w:val="22"/>
                 <w:szCs w:val="22"/>
               </w:rPr>
-              <w:t>20</w:t>
+              <w:t>6</w:t>
             </w:r>
             <w:r>
               <w:rPr>
@@ -2836,7 +2868,7 @@
                 <w:sz w:val="22"/>
                 <w:szCs w:val="22"/>
               </w:rPr>
-              <w:t>21</w:t>
+              <w:t>9</w:t>
             </w:r>
             <w:r>
               <w:rPr>
@@ -2884,7 +2916,15 @@
                 <w:sz w:val="22"/>
                 <w:szCs w:val="22"/>
               </w:rPr>
-              <w:t>22</w:t>
+              <w:t>1</w:t>
+            </w:r>
+            <w:r>
+              <w:rPr>
+                <w:rFonts w:ascii="Calibri" w:hAnsi="Calibri" w:cs="Calibri"/>
+                <w:sz w:val="22"/>
+                <w:szCs w:val="22"/>
+              </w:rPr>
+              <w:t>2</w:t>
             </w:r>
             <w:r>
               <w:rPr>
@@ -2932,7 +2972,7 @@
                 <w:sz w:val="22"/>
                 <w:szCs w:val="22"/>
               </w:rPr>
-              <w:t>23</w:t>
+              <w:t>15</w:t>
             </w:r>
             <w:r>
               <w:rPr>
@@ -2980,7 +3020,7 @@
                 <w:sz w:val="22"/>
                 <w:szCs w:val="22"/>
               </w:rPr>
-              <w:t>24</w:t>
+              <w:t>18</w:t>
             </w:r>
             <w:r>
               <w:rPr>
@@ -3027,7 +3067,7 @@
                 <w:sz w:val="22"/>
                 <w:szCs w:val="22"/>
               </w:rPr>
-              <w:t>25</w:t>
+              <w:t>21</w:t>
             </w:r>
             <w:r>
               <w:rPr>
@@ -3074,7 +3114,7 @@
                 <w:sz w:val="22"/>
                 <w:szCs w:val="22"/>
               </w:rPr>
-              <w:t>26</w:t>
+              <w:t>24</w:t>
             </w:r>
             <w:r>
               <w:rPr>
@@ -3264,7 +3304,7 @@
                 <w:rFonts w:ascii="Calibri" w:hAnsi="Calibri" w:cs="Calibri"/>
                 <w:sz w:val="22"/>
                 <w:szCs w:val="22"/>
-                <w:lang w:val="en-CA" w:eastAsia="en-CA"/>
+                <w:lang w:val="en-CA"/>
               </w:rPr>
             </w:pPr>
             <w:r>
@@ -3283,6 +3323,7 @@
               </w:rPr>
               <w:t>{{</w:t>
             </w:r>
+            <w:proofErr w:type="spellStart"/>
             <w:r>
               <w:rPr>
                 <w:rFonts w:ascii="Calibri" w:hAnsi="Calibri" w:cs="Calibri"/>
@@ -3291,6 +3332,7 @@
               </w:rPr>
               <w:t>Date_prepared</w:t>
             </w:r>
+            <w:proofErr w:type="spellEnd"/>
             <w:r>
               <w:rPr>
                 <w:rFonts w:ascii="Calibri" w:hAnsi="Calibri" w:cs="Calibri"/>
@@ -3320,8 +3362,18 @@
                 <w:rFonts w:ascii="Calibri" w:hAnsi="Calibri" w:cs="Calibri"/>
                 <w:sz w:val="22"/>
                 <w:szCs w:val="22"/>
-              </w:rPr>
-              <w:t>a</w:t>
+                <w:lang w:val="en-CA"/>
+              </w:rPr>
+              <w:t>term_1_details_total_unique_applica</w:t>
+            </w:r>
+            <w:r>
+              <w:rPr>
+                <w:rFonts w:ascii="Calibri" w:hAnsi="Calibri" w:cs="Calibri"/>
+                <w:sz w:val="22"/>
+                <w:szCs w:val="22"/>
+                <w:lang w:val="en-CA"/>
+              </w:rPr>
+              <w:t>nts</w:t>
             </w:r>
             <w:r>
               <w:rPr>
@@ -3352,8 +3404,9 @@
                 <w:rFonts w:ascii="Calibri" w:hAnsi="Calibri" w:cs="Calibri"/>
                 <w:sz w:val="22"/>
                 <w:szCs w:val="22"/>
-              </w:rPr>
-              <w:t>a</w:t>
+                <w:lang w:val="en-CA"/>
+              </w:rPr>
+              <w:t>term_1_details_total_applications</w:t>
             </w:r>
             <w:r>
               <w:rPr>
@@ -3400,8 +3453,18 @@
                 <w:rFonts w:ascii="Calibri" w:hAnsi="Calibri" w:cs="Calibri"/>
                 <w:sz w:val="22"/>
                 <w:szCs w:val="22"/>
-              </w:rPr>
-              <w:t>a</w:t>
+                <w:lang w:val="en-CA"/>
+              </w:rPr>
+              <w:t>term_1_details_total_unique_applica</w:t>
+            </w:r>
+            <w:r>
+              <w:rPr>
+                <w:rFonts w:ascii="Calibri" w:hAnsi="Calibri" w:cs="Calibri"/>
+                <w:sz w:val="22"/>
+                <w:szCs w:val="22"/>
+                <w:lang w:val="en-CA"/>
+              </w:rPr>
+              <w:t>nts</w:t>
             </w:r>
             <w:r>
               <w:rPr>
@@ -3433,7 +3496,15 @@
                 <w:sz w:val="22"/>
                 <w:szCs w:val="22"/>
               </w:rPr>
-              <w:t xml:space="preserve">are </w:t>
+              <w:t>are</w:t>
+            </w:r>
+            <w:r>
+              <w:rPr>
+                <w:rFonts w:ascii="Calibri" w:hAnsi="Calibri" w:cs="Calibri"/>
+                <w:sz w:val="22"/>
+                <w:szCs w:val="22"/>
+              </w:rPr>
+              <w:t xml:space="preserve"> </w:t>
             </w:r>
             <w:r>
               <w:rPr>
@@ -3449,15 +3520,44 @@
                 <w:sz w:val="22"/>
                 <w:szCs w:val="22"/>
               </w:rPr>
-              <w:t>a</w:t>
-            </w:r>
-            <w:r>
-              <w:rPr>
-                <w:rFonts w:ascii="Calibri" w:hAnsi="Calibri" w:cs="Calibri"/>
-                <w:sz w:val="22"/>
-                <w:szCs w:val="22"/>
-              </w:rPr>
-              <w:t>}} {{</w:t>
+              <w:t>term_1_</w:t>
+            </w:r>
+            <w:proofErr w:type="spellStart"/>
+            <w:r>
+              <w:rPr>
+                <w:rFonts w:ascii="Calibri" w:hAnsi="Calibri" w:cs="Calibri"/>
+                <w:sz w:val="22"/>
+                <w:szCs w:val="22"/>
+                <w:lang w:val="en-CA"/>
+              </w:rPr>
+              <w:t>total_applications_percent_change_number_absolute</w:t>
+            </w:r>
+            <w:proofErr w:type="spellEnd"/>
+            <w:proofErr w:type="gramStart"/>
+            <w:r>
+              <w:rPr>
+                <w:rFonts w:ascii="Calibri" w:hAnsi="Calibri" w:cs="Calibri"/>
+                <w:sz w:val="22"/>
+                <w:szCs w:val="22"/>
+              </w:rPr>
+              <w:t>}}</w:t>
+            </w:r>
+            <w:r>
+              <w:rPr>
+                <w:rFonts w:ascii="Calibri" w:hAnsi="Calibri" w:cs="Calibri"/>
+                <w:sz w:val="22"/>
+                <w:szCs w:val="22"/>
+              </w:rPr>
+              <w:t>%</w:t>
+            </w:r>
+            <w:proofErr w:type="gramEnd"/>
+            <w:r>
+              <w:rPr>
+                <w:rFonts w:ascii="Calibri" w:hAnsi="Calibri" w:cs="Calibri"/>
+                <w:sz w:val="22"/>
+                <w:szCs w:val="22"/>
+              </w:rPr>
+              <w:t xml:space="preserve"> {{</w:t>
             </w:r>
             <w:r>
               <w:rPr>
@@ -3569,8 +3669,57 @@
                 <w:rFonts w:ascii="Calibri" w:hAnsi="Calibri" w:cs="Calibri"/>
                 <w:sz w:val="22"/>
                 <w:szCs w:val="22"/>
-              </w:rPr>
-              <w:t>a</w:t>
+                <w:lang w:val="en-CA"/>
+              </w:rPr>
+              <w:t>term_1_details_total_applications</w:t>
+            </w:r>
+            <w:r>
+              <w:rPr>
+                <w:rFonts w:ascii="Calibri" w:hAnsi="Calibri" w:cs="Calibri"/>
+                <w:sz w:val="22"/>
+                <w:szCs w:val="22"/>
+              </w:rPr>
+              <w:t xml:space="preserve">}} </w:t>
+            </w:r>
+            <w:r>
+              <w:rPr>
+                <w:rFonts w:ascii="Calibri" w:hAnsi="Calibri" w:cs="Calibri"/>
+                <w:sz w:val="22"/>
+                <w:szCs w:val="22"/>
+              </w:rPr>
+              <w:t xml:space="preserve">total applications for </w:t>
+            </w:r>
+            <w:r>
+              <w:rPr>
+                <w:rFonts w:ascii="Calibri" w:hAnsi="Calibri" w:cs="Calibri"/>
+                <w:sz w:val="22"/>
+                <w:szCs w:val="22"/>
+              </w:rPr>
+              <w:t>{{Applications_header_1}}</w:t>
+            </w:r>
+            <w:r>
+              <w:rPr>
+                <w:rFonts w:ascii="Calibri" w:hAnsi="Calibri" w:cs="Calibri"/>
+                <w:sz w:val="22"/>
+                <w:szCs w:val="22"/>
+              </w:rPr>
+              <w:t xml:space="preserve">, </w:t>
+            </w:r>
+            <w:r>
+              <w:rPr>
+                <w:rFonts w:ascii="Calibri" w:hAnsi="Calibri" w:cs="Calibri"/>
+                <w:sz w:val="22"/>
+                <w:szCs w:val="22"/>
+              </w:rPr>
+              <w:t>{{</w:t>
+            </w:r>
+            <w:r>
+              <w:rPr>
+                <w:rFonts w:ascii="Calibri" w:hAnsi="Calibri" w:cs="Calibri"/>
+                <w:sz w:val="22"/>
+                <w:szCs w:val="22"/>
+              </w:rPr>
+              <w:t>term_1_details_accepted_applications</w:t>
             </w:r>
             <w:r>
               <w:rPr>
@@ -3586,23 +3735,23 @@
                 <w:sz w:val="22"/>
                 <w:szCs w:val="22"/>
               </w:rPr>
-              <w:t xml:space="preserve"> total applications for </w:t>
-            </w:r>
-            <w:r>
-              <w:rPr>
-                <w:rFonts w:ascii="Calibri" w:hAnsi="Calibri" w:cs="Calibri"/>
-                <w:sz w:val="22"/>
-                <w:szCs w:val="22"/>
-              </w:rPr>
-              <w:t>{{Applications_header_1}}</w:t>
-            </w:r>
-            <w:r>
-              <w:rPr>
-                <w:rFonts w:ascii="Calibri" w:hAnsi="Calibri" w:cs="Calibri"/>
-                <w:sz w:val="22"/>
-                <w:szCs w:val="22"/>
-              </w:rPr>
-              <w:t xml:space="preserve">, </w:t>
+              <w:t xml:space="preserve"> have accepted offers and paid their admission deposit, </w:t>
+            </w:r>
+            <w:r>
+              <w:rPr>
+                <w:rFonts w:ascii="Calibri" w:hAnsi="Calibri" w:cs="Calibri"/>
+                <w:sz w:val="22"/>
+                <w:szCs w:val="22"/>
+              </w:rPr>
+              <w:t>represe</w:t>
+            </w:r>
+            <w:r>
+              <w:rPr>
+                <w:rFonts w:ascii="Calibri" w:hAnsi="Calibri" w:cs="Calibri"/>
+                <w:sz w:val="22"/>
+                <w:szCs w:val="22"/>
+              </w:rPr>
+              <w:t xml:space="preserve">nting </w:t>
             </w:r>
             <w:r>
               <w:rPr>
@@ -3618,8 +3767,17 @@
                 <w:sz w:val="22"/>
                 <w:szCs w:val="22"/>
               </w:rPr>
-              <w:t>a</w:t>
-            </w:r>
+              <w:t>term_1_acceptance_percentage</w:t>
+            </w:r>
+            <w:r>
+              <w:rPr>
+                <w:rFonts w:ascii="Calibri" w:hAnsi="Calibri" w:cs="Calibri"/>
+                <w:sz w:val="22"/>
+                <w:szCs w:val="22"/>
+              </w:rPr>
+              <w:t>_number</w:t>
+            </w:r>
+            <w:proofErr w:type="gramStart"/>
             <w:r>
               <w:rPr>
                 <w:rFonts w:ascii="Calibri" w:hAnsi="Calibri" w:cs="Calibri"/>
@@ -3634,47 +3792,16 @@
                 <w:sz w:val="22"/>
                 <w:szCs w:val="22"/>
               </w:rPr>
-              <w:t xml:space="preserve"> have accepted offers and paid their admission deposit, </w:t>
-            </w:r>
-            <w:r>
-              <w:rPr>
-                <w:rFonts w:ascii="Calibri" w:hAnsi="Calibri" w:cs="Calibri"/>
-                <w:sz w:val="22"/>
-                <w:szCs w:val="22"/>
-              </w:rPr>
-              <w:t>represe</w:t>
-            </w:r>
-            <w:r>
-              <w:rPr>
-                <w:rFonts w:ascii="Calibri" w:hAnsi="Calibri" w:cs="Calibri"/>
-                <w:sz w:val="22"/>
-                <w:szCs w:val="22"/>
-              </w:rPr>
-              <w:t xml:space="preserve">nting </w:t>
-            </w:r>
-            <w:r>
-              <w:rPr>
-                <w:rFonts w:ascii="Calibri" w:hAnsi="Calibri" w:cs="Calibri"/>
-                <w:sz w:val="22"/>
-                <w:szCs w:val="22"/>
-              </w:rPr>
-              <w:t>{{</w:t>
-            </w:r>
-            <w:r>
-              <w:rPr>
-                <w:rFonts w:ascii="Calibri" w:hAnsi="Calibri" w:cs="Calibri"/>
-                <w:sz w:val="22"/>
-                <w:szCs w:val="22"/>
-              </w:rPr>
-              <w:t>a</w:t>
-            </w:r>
-            <w:r>
-              <w:rPr>
-                <w:rFonts w:ascii="Calibri" w:hAnsi="Calibri" w:cs="Calibri"/>
-                <w:sz w:val="22"/>
-                <w:szCs w:val="22"/>
-              </w:rPr>
-              <w:t>}}.</w:t>
+              <w:t>%</w:t>
+            </w:r>
+            <w:proofErr w:type="gramEnd"/>
+            <w:r>
+              <w:rPr>
+                <w:rFonts w:ascii="Calibri" w:hAnsi="Calibri" w:cs="Calibri"/>
+                <w:sz w:val="22"/>
+                <w:szCs w:val="22"/>
+              </w:rPr>
+              <w:t>.</w:t>
             </w:r>
           </w:p>
         </w:tc>
@@ -3731,7 +3858,7 @@
                 <w:sz w:val="22"/>
                 <w:szCs w:val="22"/>
               </w:rPr>
-              <w:t>a</w:t>
+              <w:t>term_1_details_international_applications</w:t>
             </w:r>
             <w:r>
               <w:rPr>
@@ -3763,8 +3890,33 @@
                 <w:sz w:val="22"/>
                 <w:szCs w:val="22"/>
               </w:rPr>
-              <w:t>a</w:t>
-            </w:r>
+              <w:t>term_1_in</w:t>
+            </w:r>
+            <w:r>
+              <w:rPr>
+                <w:rFonts w:ascii="Calibri" w:hAnsi="Calibri" w:cs="Calibri"/>
+                <w:sz w:val="22"/>
+                <w:szCs w:val="22"/>
+              </w:rPr>
+              <w:t>t</w:t>
+            </w:r>
+            <w:r>
+              <w:rPr>
+                <w:rFonts w:ascii="Calibri" w:hAnsi="Calibri" w:cs="Calibri"/>
+                <w:sz w:val="22"/>
+                <w:szCs w:val="22"/>
+              </w:rPr>
+              <w:t>ernational_percentage</w:t>
+            </w:r>
+            <w:r>
+              <w:rPr>
+                <w:rFonts w:ascii="Calibri" w:hAnsi="Calibri" w:cs="Calibri"/>
+                <w:sz w:val="22"/>
+                <w:szCs w:val="22"/>
+              </w:rPr>
+              <w:t>_number</w:t>
+            </w:r>
+            <w:proofErr w:type="gramStart"/>
             <w:r>
               <w:rPr>
                 <w:rFonts w:ascii="Calibri" w:hAnsi="Calibri" w:cs="Calibri"/>
@@ -3773,6 +3925,15 @@
               </w:rPr>
               <w:t>}}</w:t>
             </w:r>
+            <w:r>
+              <w:rPr>
+                <w:rFonts w:ascii="Calibri" w:hAnsi="Calibri" w:cs="Calibri"/>
+                <w:sz w:val="22"/>
+                <w:szCs w:val="22"/>
+              </w:rPr>
+              <w:t>%</w:t>
+            </w:r>
+            <w:proofErr w:type="gramEnd"/>
             <w:r>
               <w:rPr>
                 <w:rFonts w:ascii="Calibri" w:hAnsi="Calibri" w:cs="Calibri"/>
@@ -3815,6 +3976,7 @@
           <w:u w:val="single"/>
           <w:lang w:val="en-CA"/>
         </w:rPr>
+        <w:lastRenderedPageBreak/>
         <w:t>{{</w:t>
       </w:r>
       <w:r>
@@ -3837,7 +3999,18 @@
           <w:szCs w:val="22"/>
           <w:u w:val="single"/>
         </w:rPr>
-        <w:t>_3</w:t>
+        <w:t>_</w:t>
+      </w:r>
+      <w:r>
+        <w:rPr>
+          <w:rFonts w:ascii="Calibri" w:hAnsi="Calibri" w:cs="Calibri"/>
+          <w:b/>
+          <w:bCs/>
+          <w:sz w:val="22"/>
+          <w:szCs w:val="22"/>
+          <w:u w:val="single"/>
+        </w:rPr>
+        <w:t>3</w:t>
       </w:r>
       <w:r>
         <w:rPr>
@@ -3906,111 +4079,328 @@
             <w:pPr>
               <w:numPr>
                 <w:ilvl w:val="0"/>
-                <w:numId w:val="13"/>
+                <w:numId w:val="12"/>
               </w:numPr>
               <w:rPr>
                 <w:rFonts w:ascii="Calibri" w:hAnsi="Calibri" w:cs="Calibri"/>
                 <w:sz w:val="22"/>
                 <w:szCs w:val="22"/>
-                <w:lang w:val="en-CA" w:eastAsia="en-CA"/>
-              </w:rPr>
-            </w:pPr>
-            <w:r>
-              <w:rPr>
-                <w:rFonts w:ascii="Calibri" w:hAnsi="Calibri" w:cs="Calibri"/>
-                <w:sz w:val="22"/>
-                <w:szCs w:val="22"/>
-              </w:rPr>
-              <w:t xml:space="preserve">As of October 1, </w:t>
-            </w:r>
-            <w:r>
-              <w:rPr>
-                <w:rFonts w:ascii="Calibri" w:hAnsi="Calibri" w:cs="Calibri"/>
-                <w:sz w:val="22"/>
-                <w:szCs w:val="22"/>
-              </w:rPr>
-              <w:t>2025</w:t>
-            </w:r>
-            <w:r>
-              <w:rPr>
-                <w:rFonts w:ascii="Calibri" w:hAnsi="Calibri" w:cs="Calibri"/>
-                <w:sz w:val="22"/>
-                <w:szCs w:val="22"/>
-              </w:rPr>
-              <w:t xml:space="preserve">, there are 4914 </w:t>
-            </w:r>
-            <w:r>
-              <w:rPr>
-                <w:rFonts w:ascii="Calibri" w:hAnsi="Calibri" w:cs="Calibri"/>
-                <w:sz w:val="22"/>
-                <w:szCs w:val="22"/>
-              </w:rPr>
-              <w:t>{{Placeholder_2}}</w:t>
-            </w:r>
-            <w:r>
-              <w:rPr>
-                <w:rFonts w:ascii="Calibri" w:hAnsi="Calibri" w:cs="Calibri"/>
-                <w:sz w:val="22"/>
-                <w:szCs w:val="22"/>
-              </w:rPr>
-              <w:t xml:space="preserve">plicants representing 5332 total applications for Fall </w:t>
-            </w:r>
-            <w:r>
-              <w:rPr>
-                <w:rFonts w:ascii="Calibri" w:hAnsi="Calibri" w:cs="Calibri"/>
-                <w:sz w:val="22"/>
-                <w:szCs w:val="22"/>
-              </w:rPr>
-              <w:t>2025</w:t>
-            </w:r>
-            <w:r>
-              <w:rPr>
-                <w:rFonts w:ascii="Calibri" w:hAnsi="Calibri" w:cs="Calibri"/>
-                <w:sz w:val="22"/>
-                <w:szCs w:val="22"/>
-              </w:rPr>
-              <w:t xml:space="preserve">. The 4914 unique applicants in Fall </w:t>
-            </w:r>
-            <w:r>
-              <w:rPr>
-                <w:rFonts w:ascii="Calibri" w:hAnsi="Calibri" w:cs="Calibri"/>
-                <w:sz w:val="22"/>
-                <w:szCs w:val="22"/>
-              </w:rPr>
-              <w:t>2025</w:t>
-            </w:r>
-            <w:r>
-              <w:rPr>
-                <w:rFonts w:ascii="Calibri" w:hAnsi="Calibri" w:cs="Calibri"/>
-                <w:sz w:val="22"/>
-                <w:szCs w:val="22"/>
-              </w:rPr>
-              <w:t xml:space="preserve"> are 49.4% higher compared </w:t>
-            </w:r>
-            <w:r>
-              <w:rPr>
-                <w:rFonts w:ascii="Calibri" w:hAnsi="Calibri" w:cs="Calibri"/>
-                <w:sz w:val="22"/>
-                <w:szCs w:val="22"/>
-              </w:rPr>
-              <w:lastRenderedPageBreak/>
-              <w:t xml:space="preserve">to the same point in time for Fall 2023 </w:t>
-            </w:r>
-            <w:r>
-              <w:rPr>
-                <w:rFonts w:ascii="Calibri" w:hAnsi="Calibri" w:cs="Calibri"/>
-                <w:sz w:val="22"/>
-                <w:szCs w:val="22"/>
-              </w:rPr>
-              <w:t>{{Placeholder_2}}</w:t>
-            </w:r>
-            <w:r>
-              <w:rPr>
-                <w:rFonts w:ascii="Calibri" w:hAnsi="Calibri" w:cs="Calibri"/>
-                <w:sz w:val="22"/>
-                <w:szCs w:val="22"/>
-              </w:rPr>
-              <w:t>e applicants.</w:t>
+                <w:lang w:val="en-CA"/>
+              </w:rPr>
+            </w:pPr>
+            <w:r>
+              <w:rPr>
+                <w:rFonts w:ascii="Calibri" w:hAnsi="Calibri" w:cs="Calibri"/>
+                <w:sz w:val="22"/>
+                <w:szCs w:val="22"/>
+              </w:rPr>
+              <w:t xml:space="preserve">As of </w:t>
+            </w:r>
+            <w:r>
+              <w:rPr>
+                <w:rFonts w:ascii="Calibri" w:hAnsi="Calibri" w:cs="Calibri"/>
+                <w:sz w:val="22"/>
+                <w:szCs w:val="22"/>
+              </w:rPr>
+              <w:t>{{</w:t>
+            </w:r>
+            <w:proofErr w:type="spellStart"/>
+            <w:r>
+              <w:rPr>
+                <w:rFonts w:ascii="Calibri" w:hAnsi="Calibri" w:cs="Calibri"/>
+                <w:sz w:val="22"/>
+                <w:szCs w:val="22"/>
+              </w:rPr>
+              <w:t>Date_prepared</w:t>
+            </w:r>
+            <w:proofErr w:type="spellEnd"/>
+            <w:r>
+              <w:rPr>
+                <w:rFonts w:ascii="Calibri" w:hAnsi="Calibri" w:cs="Calibri"/>
+                <w:sz w:val="22"/>
+                <w:szCs w:val="22"/>
+              </w:rPr>
+              <w:t>}}</w:t>
+            </w:r>
+            <w:r>
+              <w:rPr>
+                <w:rFonts w:ascii="Calibri" w:hAnsi="Calibri" w:cs="Calibri"/>
+                <w:sz w:val="22"/>
+                <w:szCs w:val="22"/>
+              </w:rPr>
+              <w:t xml:space="preserve">, there are </w:t>
+            </w:r>
+            <w:r>
+              <w:rPr>
+                <w:rFonts w:ascii="Calibri" w:hAnsi="Calibri" w:cs="Calibri"/>
+                <w:sz w:val="22"/>
+                <w:szCs w:val="22"/>
+              </w:rPr>
+              <w:t>{{</w:t>
+            </w:r>
+            <w:r>
+              <w:rPr>
+                <w:rFonts w:ascii="Calibri" w:hAnsi="Calibri" w:cs="Calibri"/>
+                <w:sz w:val="22"/>
+                <w:szCs w:val="22"/>
+                <w:lang w:val="en-CA"/>
+              </w:rPr>
+              <w:t>term_</w:t>
+            </w:r>
+            <w:r>
+              <w:rPr>
+                <w:rFonts w:ascii="Calibri" w:hAnsi="Calibri" w:cs="Calibri"/>
+                <w:sz w:val="22"/>
+                <w:szCs w:val="22"/>
+                <w:lang w:val="en-CA"/>
+              </w:rPr>
+              <w:t>2</w:t>
+            </w:r>
+            <w:r>
+              <w:rPr>
+                <w:rFonts w:ascii="Calibri" w:hAnsi="Calibri" w:cs="Calibri"/>
+                <w:sz w:val="22"/>
+                <w:szCs w:val="22"/>
+                <w:lang w:val="en-CA"/>
+              </w:rPr>
+              <w:t>_details_total_unique_applica</w:t>
+            </w:r>
+            <w:r>
+              <w:rPr>
+                <w:rFonts w:ascii="Calibri" w:hAnsi="Calibri" w:cs="Calibri"/>
+                <w:sz w:val="22"/>
+                <w:szCs w:val="22"/>
+                <w:lang w:val="en-CA"/>
+              </w:rPr>
+              <w:t>nts</w:t>
+            </w:r>
+            <w:r>
+              <w:rPr>
+                <w:rFonts w:ascii="Calibri" w:hAnsi="Calibri" w:cs="Calibri"/>
+                <w:sz w:val="22"/>
+                <w:szCs w:val="22"/>
+              </w:rPr>
+              <w:t>}} unique applicants representing {{</w:t>
+            </w:r>
+            <w:r>
+              <w:rPr>
+                <w:rFonts w:ascii="Calibri" w:hAnsi="Calibri" w:cs="Calibri"/>
+                <w:sz w:val="22"/>
+                <w:szCs w:val="22"/>
+                <w:lang w:val="en-CA"/>
+              </w:rPr>
+              <w:t>term_</w:t>
+            </w:r>
+            <w:r>
+              <w:rPr>
+                <w:rFonts w:ascii="Calibri" w:hAnsi="Calibri" w:cs="Calibri"/>
+                <w:sz w:val="22"/>
+                <w:szCs w:val="22"/>
+                <w:lang w:val="en-CA"/>
+              </w:rPr>
+              <w:t>2</w:t>
+            </w:r>
+            <w:r>
+              <w:rPr>
+                <w:rFonts w:ascii="Calibri" w:hAnsi="Calibri" w:cs="Calibri"/>
+                <w:sz w:val="22"/>
+                <w:szCs w:val="22"/>
+                <w:lang w:val="en-CA"/>
+              </w:rPr>
+              <w:t>_details_total_applications</w:t>
+            </w:r>
+            <w:r>
+              <w:rPr>
+                <w:rFonts w:ascii="Calibri" w:hAnsi="Calibri" w:cs="Calibri"/>
+                <w:sz w:val="22"/>
+                <w:szCs w:val="22"/>
+              </w:rPr>
+              <w:t>}} total applications for {{Applications_header_</w:t>
+            </w:r>
+            <w:r>
+              <w:rPr>
+                <w:rFonts w:ascii="Calibri" w:hAnsi="Calibri" w:cs="Calibri"/>
+                <w:sz w:val="22"/>
+                <w:szCs w:val="22"/>
+              </w:rPr>
+              <w:t>3</w:t>
+            </w:r>
+            <w:r>
+              <w:rPr>
+                <w:rFonts w:ascii="Calibri" w:hAnsi="Calibri" w:cs="Calibri"/>
+                <w:sz w:val="22"/>
+                <w:szCs w:val="22"/>
+              </w:rPr>
+              <w:t>}}. The {{</w:t>
+            </w:r>
+            <w:r>
+              <w:rPr>
+                <w:rFonts w:ascii="Calibri" w:hAnsi="Calibri" w:cs="Calibri"/>
+                <w:sz w:val="22"/>
+                <w:szCs w:val="22"/>
+                <w:lang w:val="en-CA"/>
+              </w:rPr>
+              <w:t>term_</w:t>
+            </w:r>
+            <w:r>
+              <w:rPr>
+                <w:rFonts w:ascii="Calibri" w:hAnsi="Calibri" w:cs="Calibri"/>
+                <w:sz w:val="22"/>
+                <w:szCs w:val="22"/>
+                <w:lang w:val="en-CA"/>
+              </w:rPr>
+              <w:t>2</w:t>
+            </w:r>
+            <w:r>
+              <w:rPr>
+                <w:rFonts w:ascii="Calibri" w:hAnsi="Calibri" w:cs="Calibri"/>
+                <w:sz w:val="22"/>
+                <w:szCs w:val="22"/>
+                <w:lang w:val="en-CA"/>
+              </w:rPr>
+              <w:t>_details_total_unique_applica</w:t>
+            </w:r>
+            <w:r>
+              <w:rPr>
+                <w:rFonts w:ascii="Calibri" w:hAnsi="Calibri" w:cs="Calibri"/>
+                <w:sz w:val="22"/>
+                <w:szCs w:val="22"/>
+                <w:lang w:val="en-CA"/>
+              </w:rPr>
+              <w:t>nts</w:t>
+            </w:r>
+            <w:r>
+              <w:rPr>
+                <w:rFonts w:ascii="Calibri" w:hAnsi="Calibri" w:cs="Calibri"/>
+                <w:sz w:val="22"/>
+                <w:szCs w:val="22"/>
+              </w:rPr>
+              <w:t>}} unique applicants in {{Applications_header_</w:t>
+            </w:r>
+            <w:r>
+              <w:rPr>
+                <w:rFonts w:ascii="Calibri" w:hAnsi="Calibri" w:cs="Calibri"/>
+                <w:sz w:val="22"/>
+                <w:szCs w:val="22"/>
+              </w:rPr>
+              <w:t>3</w:t>
+            </w:r>
+            <w:r>
+              <w:rPr>
+                <w:rFonts w:ascii="Calibri" w:hAnsi="Calibri" w:cs="Calibri"/>
+                <w:sz w:val="22"/>
+                <w:szCs w:val="22"/>
+              </w:rPr>
+              <w:t>}} are</w:t>
+            </w:r>
+            <w:r>
+              <w:rPr>
+                <w:rFonts w:ascii="Calibri" w:hAnsi="Calibri" w:cs="Calibri"/>
+                <w:sz w:val="22"/>
+                <w:szCs w:val="22"/>
+              </w:rPr>
+              <w:t xml:space="preserve"> </w:t>
+            </w:r>
+            <w:r>
+              <w:rPr>
+                <w:rFonts w:ascii="Calibri" w:hAnsi="Calibri" w:cs="Calibri"/>
+                <w:sz w:val="22"/>
+                <w:szCs w:val="22"/>
+              </w:rPr>
+              <w:t>{{</w:t>
+            </w:r>
+            <w:r>
+              <w:rPr>
+                <w:rFonts w:ascii="Calibri" w:hAnsi="Calibri" w:cs="Calibri"/>
+                <w:sz w:val="22"/>
+                <w:szCs w:val="22"/>
+              </w:rPr>
+              <w:t>term_</w:t>
+            </w:r>
+            <w:r>
+              <w:rPr>
+                <w:rFonts w:ascii="Calibri" w:hAnsi="Calibri" w:cs="Calibri"/>
+                <w:sz w:val="22"/>
+                <w:szCs w:val="22"/>
+              </w:rPr>
+              <w:t>2</w:t>
+            </w:r>
+            <w:r>
+              <w:rPr>
+                <w:rFonts w:ascii="Calibri" w:hAnsi="Calibri" w:cs="Calibri"/>
+                <w:sz w:val="22"/>
+                <w:szCs w:val="22"/>
+              </w:rPr>
+              <w:t>_</w:t>
+            </w:r>
+            <w:proofErr w:type="spellStart"/>
+            <w:r>
+              <w:rPr>
+                <w:rFonts w:ascii="Calibri" w:hAnsi="Calibri" w:cs="Calibri"/>
+                <w:sz w:val="22"/>
+                <w:szCs w:val="22"/>
+                <w:lang w:val="en-CA"/>
+              </w:rPr>
+              <w:t>total_applications_percent_change_number_absolute</w:t>
+            </w:r>
+            <w:proofErr w:type="spellEnd"/>
+            <w:proofErr w:type="gramStart"/>
+            <w:r>
+              <w:rPr>
+                <w:rFonts w:ascii="Calibri" w:hAnsi="Calibri" w:cs="Calibri"/>
+                <w:sz w:val="22"/>
+                <w:szCs w:val="22"/>
+              </w:rPr>
+              <w:t>}}</w:t>
+            </w:r>
+            <w:r>
+              <w:rPr>
+                <w:rFonts w:ascii="Calibri" w:hAnsi="Calibri" w:cs="Calibri"/>
+                <w:sz w:val="22"/>
+                <w:szCs w:val="22"/>
+              </w:rPr>
+              <w:t>%</w:t>
+            </w:r>
+            <w:proofErr w:type="gramEnd"/>
+            <w:r>
+              <w:rPr>
+                <w:rFonts w:ascii="Calibri" w:hAnsi="Calibri" w:cs="Calibri"/>
+                <w:sz w:val="22"/>
+                <w:szCs w:val="22"/>
+              </w:rPr>
+              <w:t xml:space="preserve"> {{higher_lower_</w:t>
+            </w:r>
+            <w:r>
+              <w:rPr>
+                <w:rFonts w:ascii="Calibri" w:hAnsi="Calibri" w:cs="Calibri"/>
+                <w:sz w:val="22"/>
+                <w:szCs w:val="22"/>
+              </w:rPr>
+              <w:t>2</w:t>
+            </w:r>
+            <w:r>
+              <w:rPr>
+                <w:rFonts w:ascii="Calibri" w:hAnsi="Calibri" w:cs="Calibri"/>
+                <w:sz w:val="22"/>
+                <w:szCs w:val="22"/>
+              </w:rPr>
+              <w:t>}} compared to the same point in time for {{Applications_header_</w:t>
+            </w:r>
+            <w:r>
+              <w:rPr>
+                <w:rFonts w:ascii="Calibri" w:hAnsi="Calibri" w:cs="Calibri"/>
+                <w:sz w:val="22"/>
+                <w:szCs w:val="22"/>
+              </w:rPr>
+              <w:t>4</w:t>
+            </w:r>
+            <w:r>
+              <w:rPr>
+                <w:rFonts w:ascii="Calibri" w:hAnsi="Calibri" w:cs="Calibri"/>
+                <w:sz w:val="22"/>
+                <w:szCs w:val="22"/>
+              </w:rPr>
+              <w:t>}} unique applicants.</w:t>
             </w:r>
           </w:p>
         </w:tc>
@@ -4037,7 +4427,7 @@
             <w:pPr>
               <w:numPr>
                 <w:ilvl w:val="0"/>
-                <w:numId w:val="13"/>
+                <w:numId w:val="12"/>
               </w:numPr>
               <w:rPr>
                 <w:rFonts w:ascii="Calibri" w:hAnsi="Calibri" w:cs="Calibri"/>
@@ -4051,24 +4441,180 @@
                 <w:sz w:val="22"/>
                 <w:szCs w:val="22"/>
               </w:rPr>
-              <w:lastRenderedPageBreak/>
-              <w:t xml:space="preserve">Of the 5332 total applications for Fall </w:t>
-            </w:r>
-            <w:r>
-              <w:rPr>
-                <w:rFonts w:ascii="Calibri" w:hAnsi="Calibri" w:cs="Calibri"/>
-                <w:sz w:val="22"/>
-                <w:szCs w:val="22"/>
-              </w:rPr>
-              <w:t>2025</w:t>
-            </w:r>
-            <w:r>
-              <w:rPr>
-                <w:rFonts w:ascii="Calibri" w:hAnsi="Calibri" w:cs="Calibri"/>
-                <w:sz w:val="22"/>
-                <w:szCs w:val="22"/>
-              </w:rPr>
-              <w:t>, 1261 have accepted offers and paid their admission deposit, representing 23.6%.</w:t>
+              <w:t xml:space="preserve">Of the </w:t>
+            </w:r>
+            <w:r>
+              <w:rPr>
+                <w:rFonts w:ascii="Calibri" w:hAnsi="Calibri" w:cs="Calibri"/>
+                <w:sz w:val="22"/>
+                <w:szCs w:val="22"/>
+              </w:rPr>
+              <w:t>{{</w:t>
+            </w:r>
+            <w:r>
+              <w:rPr>
+                <w:rFonts w:ascii="Calibri" w:hAnsi="Calibri" w:cs="Calibri"/>
+                <w:sz w:val="22"/>
+                <w:szCs w:val="22"/>
+                <w:lang w:val="en-CA"/>
+              </w:rPr>
+              <w:t>term_</w:t>
+            </w:r>
+            <w:r>
+              <w:rPr>
+                <w:rFonts w:ascii="Calibri" w:hAnsi="Calibri" w:cs="Calibri"/>
+                <w:sz w:val="22"/>
+                <w:szCs w:val="22"/>
+                <w:lang w:val="en-CA"/>
+              </w:rPr>
+              <w:t>2</w:t>
+            </w:r>
+            <w:r>
+              <w:rPr>
+                <w:rFonts w:ascii="Calibri" w:hAnsi="Calibri" w:cs="Calibri"/>
+                <w:sz w:val="22"/>
+                <w:szCs w:val="22"/>
+                <w:lang w:val="en-CA"/>
+              </w:rPr>
+              <w:t>_details_total_applications</w:t>
+            </w:r>
+            <w:r>
+              <w:rPr>
+                <w:rFonts w:ascii="Calibri" w:hAnsi="Calibri" w:cs="Calibri"/>
+                <w:sz w:val="22"/>
+                <w:szCs w:val="22"/>
+              </w:rPr>
+              <w:t xml:space="preserve">}} </w:t>
+            </w:r>
+            <w:r>
+              <w:rPr>
+                <w:rFonts w:ascii="Calibri" w:hAnsi="Calibri" w:cs="Calibri"/>
+                <w:sz w:val="22"/>
+                <w:szCs w:val="22"/>
+              </w:rPr>
+              <w:t xml:space="preserve">total applications for </w:t>
+            </w:r>
+            <w:r>
+              <w:rPr>
+                <w:rFonts w:ascii="Calibri" w:hAnsi="Calibri" w:cs="Calibri"/>
+                <w:sz w:val="22"/>
+                <w:szCs w:val="22"/>
+              </w:rPr>
+              <w:t>{{Applications_header_</w:t>
+            </w:r>
+            <w:r>
+              <w:rPr>
+                <w:rFonts w:ascii="Calibri" w:hAnsi="Calibri" w:cs="Calibri"/>
+                <w:sz w:val="22"/>
+                <w:szCs w:val="22"/>
+              </w:rPr>
+              <w:t>3</w:t>
+            </w:r>
+            <w:r>
+              <w:rPr>
+                <w:rFonts w:ascii="Calibri" w:hAnsi="Calibri" w:cs="Calibri"/>
+                <w:sz w:val="22"/>
+                <w:szCs w:val="22"/>
+              </w:rPr>
+              <w:t>}}</w:t>
+            </w:r>
+            <w:r>
+              <w:rPr>
+                <w:rFonts w:ascii="Calibri" w:hAnsi="Calibri" w:cs="Calibri"/>
+                <w:sz w:val="22"/>
+                <w:szCs w:val="22"/>
+              </w:rPr>
+              <w:t xml:space="preserve">, </w:t>
+            </w:r>
+            <w:r>
+              <w:rPr>
+                <w:rFonts w:ascii="Calibri" w:hAnsi="Calibri" w:cs="Calibri"/>
+                <w:sz w:val="22"/>
+                <w:szCs w:val="22"/>
+              </w:rPr>
+              <w:t>{{term_</w:t>
+            </w:r>
+            <w:r>
+              <w:rPr>
+                <w:rFonts w:ascii="Calibri" w:hAnsi="Calibri" w:cs="Calibri"/>
+                <w:sz w:val="22"/>
+                <w:szCs w:val="22"/>
+              </w:rPr>
+              <w:t>2</w:t>
+            </w:r>
+            <w:r>
+              <w:rPr>
+                <w:rFonts w:ascii="Calibri" w:hAnsi="Calibri" w:cs="Calibri"/>
+                <w:sz w:val="22"/>
+                <w:szCs w:val="22"/>
+              </w:rPr>
+              <w:t>_details_accepted_applications}}</w:t>
+            </w:r>
+            <w:r>
+              <w:rPr>
+                <w:rFonts w:ascii="Calibri" w:hAnsi="Calibri" w:cs="Calibri"/>
+                <w:sz w:val="22"/>
+                <w:szCs w:val="22"/>
+              </w:rPr>
+              <w:t xml:space="preserve"> have accepted offers and paid their admission deposit, </w:t>
+            </w:r>
+            <w:r>
+              <w:rPr>
+                <w:rFonts w:ascii="Calibri" w:hAnsi="Calibri" w:cs="Calibri"/>
+                <w:sz w:val="22"/>
+                <w:szCs w:val="22"/>
+              </w:rPr>
+              <w:t>represe</w:t>
+            </w:r>
+            <w:r>
+              <w:rPr>
+                <w:rFonts w:ascii="Calibri" w:hAnsi="Calibri" w:cs="Calibri"/>
+                <w:sz w:val="22"/>
+                <w:szCs w:val="22"/>
+              </w:rPr>
+              <w:t xml:space="preserve">nting </w:t>
+            </w:r>
+            <w:r>
+              <w:rPr>
+                <w:rFonts w:ascii="Calibri" w:hAnsi="Calibri" w:cs="Calibri"/>
+                <w:sz w:val="22"/>
+                <w:szCs w:val="22"/>
+              </w:rPr>
+              <w:t>{{term_</w:t>
+            </w:r>
+            <w:r>
+              <w:rPr>
+                <w:rFonts w:ascii="Calibri" w:hAnsi="Calibri" w:cs="Calibri"/>
+                <w:sz w:val="22"/>
+                <w:szCs w:val="22"/>
+              </w:rPr>
+              <w:t>2</w:t>
+            </w:r>
+            <w:r>
+              <w:rPr>
+                <w:rFonts w:ascii="Calibri" w:hAnsi="Calibri" w:cs="Calibri"/>
+                <w:sz w:val="22"/>
+                <w:szCs w:val="22"/>
+              </w:rPr>
+              <w:t>_acceptance_percentage_number</w:t>
+            </w:r>
+            <w:proofErr w:type="gramStart"/>
+            <w:r>
+              <w:rPr>
+                <w:rFonts w:ascii="Calibri" w:hAnsi="Calibri" w:cs="Calibri"/>
+                <w:sz w:val="22"/>
+                <w:szCs w:val="22"/>
+              </w:rPr>
+              <w:t>}}%</w:t>
+            </w:r>
+            <w:proofErr w:type="gramEnd"/>
+            <w:r>
+              <w:rPr>
+                <w:rFonts w:ascii="Calibri" w:hAnsi="Calibri" w:cs="Calibri"/>
+                <w:sz w:val="22"/>
+                <w:szCs w:val="22"/>
+              </w:rPr>
+              <w:t>.</w:t>
             </w:r>
           </w:p>
         </w:tc>
@@ -4095,7 +4641,7 @@
             <w:pPr>
               <w:numPr>
                 <w:ilvl w:val="0"/>
-                <w:numId w:val="13"/>
+                <w:numId w:val="12"/>
               </w:numPr>
               <w:rPr>
                 <w:rFonts w:ascii="Calibri" w:hAnsi="Calibri" w:cs="Calibri"/>
@@ -4109,7 +4655,81 @@
                 <w:sz w:val="22"/>
                 <w:szCs w:val="22"/>
               </w:rPr>
-              <w:t>The number of international applications is 3739, representing 70.1% of total applications.</w:t>
+              <w:t xml:space="preserve">The number of international applications is </w:t>
+            </w:r>
+            <w:r>
+              <w:rPr>
+                <w:rFonts w:ascii="Calibri" w:hAnsi="Calibri" w:cs="Calibri"/>
+                <w:sz w:val="22"/>
+                <w:szCs w:val="22"/>
+              </w:rPr>
+              <w:t>{{term_</w:t>
+            </w:r>
+            <w:r>
+              <w:rPr>
+                <w:rFonts w:ascii="Calibri" w:hAnsi="Calibri" w:cs="Calibri"/>
+                <w:sz w:val="22"/>
+                <w:szCs w:val="22"/>
+              </w:rPr>
+              <w:t>2</w:t>
+            </w:r>
+            <w:r>
+              <w:rPr>
+                <w:rFonts w:ascii="Calibri" w:hAnsi="Calibri" w:cs="Calibri"/>
+                <w:sz w:val="22"/>
+                <w:szCs w:val="22"/>
+              </w:rPr>
+              <w:t>_details_international_applications}}</w:t>
+            </w:r>
+            <w:r>
+              <w:rPr>
+                <w:rFonts w:ascii="Calibri" w:hAnsi="Calibri" w:cs="Calibri"/>
+                <w:sz w:val="22"/>
+                <w:szCs w:val="22"/>
+              </w:rPr>
+              <w:t xml:space="preserve">, representing </w:t>
+            </w:r>
+            <w:r>
+              <w:rPr>
+                <w:rFonts w:ascii="Calibri" w:hAnsi="Calibri" w:cs="Calibri"/>
+                <w:sz w:val="22"/>
+                <w:szCs w:val="22"/>
+              </w:rPr>
+              <w:t>{{term_</w:t>
+            </w:r>
+            <w:r>
+              <w:rPr>
+                <w:rFonts w:ascii="Calibri" w:hAnsi="Calibri" w:cs="Calibri"/>
+                <w:sz w:val="22"/>
+                <w:szCs w:val="22"/>
+              </w:rPr>
+              <w:t>2</w:t>
+            </w:r>
+            <w:r>
+              <w:rPr>
+                <w:rFonts w:ascii="Calibri" w:hAnsi="Calibri" w:cs="Calibri"/>
+                <w:sz w:val="22"/>
+                <w:szCs w:val="22"/>
+              </w:rPr>
+              <w:t>_international_percentage_number</w:t>
+            </w:r>
+            <w:proofErr w:type="gramStart"/>
+            <w:r>
+              <w:rPr>
+                <w:rFonts w:ascii="Calibri" w:hAnsi="Calibri" w:cs="Calibri"/>
+                <w:sz w:val="22"/>
+                <w:szCs w:val="22"/>
+              </w:rPr>
+              <w:t>}}%</w:t>
+            </w:r>
+            <w:proofErr w:type="gramEnd"/>
+            <w:r>
+              <w:rPr>
+                <w:rFonts w:ascii="Calibri" w:hAnsi="Calibri" w:cs="Calibri"/>
+                <w:sz w:val="22"/>
+                <w:szCs w:val="22"/>
+              </w:rPr>
+              <w:t xml:space="preserve"> of total applications.</w:t>
             </w:r>
           </w:p>
         </w:tc>
@@ -4191,7 +4811,18 @@
           <w:szCs w:val="22"/>
           <w:u w:val="single"/>
         </w:rPr>
-        <w:t>_5</w:t>
+        <w:t>_</w:t>
+      </w:r>
+      <w:r>
+        <w:rPr>
+          <w:rFonts w:ascii="Calibri" w:hAnsi="Calibri" w:cs="Calibri"/>
+          <w:b/>
+          <w:bCs/>
+          <w:sz w:val="22"/>
+          <w:szCs w:val="22"/>
+          <w:u w:val="single"/>
+        </w:rPr>
+        <w:t>5</w:t>
       </w:r>
       <w:r>
         <w:rPr>
@@ -4260,38 +4891,312 @@
             <w:pPr>
               <w:numPr>
                 <w:ilvl w:val="0"/>
-                <w:numId w:val="14"/>
+                <w:numId w:val="12"/>
               </w:numPr>
               <w:rPr>
                 <w:rFonts w:ascii="Calibri" w:hAnsi="Calibri" w:cs="Calibri"/>
                 <w:sz w:val="22"/>
                 <w:szCs w:val="22"/>
-                <w:lang w:val="en-CA" w:eastAsia="en-CA"/>
-              </w:rPr>
-            </w:pPr>
-            <w:r>
-              <w:rPr>
-                <w:rFonts w:ascii="Calibri" w:hAnsi="Calibri" w:cs="Calibri"/>
-                <w:sz w:val="22"/>
-                <w:szCs w:val="22"/>
-              </w:rPr>
-              <w:t xml:space="preserve">As of October 1, </w:t>
-            </w:r>
-            <w:r>
-              <w:rPr>
-                <w:rFonts w:ascii="Calibri" w:hAnsi="Calibri" w:cs="Calibri"/>
-                <w:sz w:val="22"/>
-                <w:szCs w:val="22"/>
-              </w:rPr>
-              <w:t>2025</w:t>
-            </w:r>
-            <w:r>
-              <w:rPr>
-                <w:rFonts w:ascii="Calibri" w:hAnsi="Calibri" w:cs="Calibri"/>
-                <w:sz w:val="22"/>
-                <w:szCs w:val="22"/>
-              </w:rPr>
-              <w:t>, there are 1252 unique applicants representing 1277 total applications for Winter 202</w:t>
+                <w:lang w:val="en-CA"/>
+              </w:rPr>
+            </w:pPr>
+            <w:r>
+              <w:rPr>
+                <w:rFonts w:ascii="Calibri" w:hAnsi="Calibri" w:cs="Calibri"/>
+                <w:sz w:val="22"/>
+                <w:szCs w:val="22"/>
+              </w:rPr>
+              <w:t xml:space="preserve">As of </w:t>
+            </w:r>
+            <w:r>
+              <w:rPr>
+                <w:rFonts w:ascii="Calibri" w:hAnsi="Calibri" w:cs="Calibri"/>
+                <w:sz w:val="22"/>
+                <w:szCs w:val="22"/>
+              </w:rPr>
+              <w:t>{{</w:t>
+            </w:r>
+            <w:proofErr w:type="spellStart"/>
+            <w:r>
+              <w:rPr>
+                <w:rFonts w:ascii="Calibri" w:hAnsi="Calibri" w:cs="Calibri"/>
+                <w:sz w:val="22"/>
+                <w:szCs w:val="22"/>
+              </w:rPr>
+              <w:t>Date_prepared</w:t>
+            </w:r>
+            <w:proofErr w:type="spellEnd"/>
+            <w:r>
+              <w:rPr>
+                <w:rFonts w:ascii="Calibri" w:hAnsi="Calibri" w:cs="Calibri"/>
+                <w:sz w:val="22"/>
+                <w:szCs w:val="22"/>
+              </w:rPr>
+              <w:t>}}</w:t>
+            </w:r>
+            <w:r>
+              <w:rPr>
+                <w:rFonts w:ascii="Calibri" w:hAnsi="Calibri" w:cs="Calibri"/>
+                <w:sz w:val="22"/>
+                <w:szCs w:val="22"/>
+              </w:rPr>
+              <w:t xml:space="preserve">, there are </w:t>
+            </w:r>
+            <w:r>
+              <w:rPr>
+                <w:rFonts w:ascii="Calibri" w:hAnsi="Calibri" w:cs="Calibri"/>
+                <w:sz w:val="22"/>
+                <w:szCs w:val="22"/>
+              </w:rPr>
+              <w:t>{{</w:t>
+            </w:r>
+            <w:r>
+              <w:rPr>
+                <w:rFonts w:ascii="Calibri" w:hAnsi="Calibri" w:cs="Calibri"/>
+                <w:sz w:val="22"/>
+                <w:szCs w:val="22"/>
+                <w:lang w:val="en-CA"/>
+              </w:rPr>
+              <w:t>term_</w:t>
+            </w:r>
+            <w:r>
+              <w:rPr>
+                <w:rFonts w:ascii="Calibri" w:hAnsi="Calibri" w:cs="Calibri"/>
+                <w:sz w:val="22"/>
+                <w:szCs w:val="22"/>
+                <w:lang w:val="en-CA"/>
+              </w:rPr>
+              <w:t>3</w:t>
+            </w:r>
+            <w:r>
+              <w:rPr>
+                <w:rFonts w:ascii="Calibri" w:hAnsi="Calibri" w:cs="Calibri"/>
+                <w:sz w:val="22"/>
+                <w:szCs w:val="22"/>
+                <w:lang w:val="en-CA"/>
+              </w:rPr>
+              <w:t>_details_total_unique_applica</w:t>
+            </w:r>
+            <w:r>
+              <w:rPr>
+                <w:rFonts w:ascii="Calibri" w:hAnsi="Calibri" w:cs="Calibri"/>
+                <w:sz w:val="22"/>
+                <w:szCs w:val="22"/>
+                <w:lang w:val="en-CA"/>
+              </w:rPr>
+              <w:t>nts</w:t>
+            </w:r>
+            <w:r>
+              <w:rPr>
+                <w:rFonts w:ascii="Calibri" w:hAnsi="Calibri" w:cs="Calibri"/>
+                <w:sz w:val="22"/>
+                <w:szCs w:val="22"/>
+              </w:rPr>
+              <w:t>}} unique applicants representing {{</w:t>
+            </w:r>
+            <w:r>
+              <w:rPr>
+                <w:rFonts w:ascii="Calibri" w:hAnsi="Calibri" w:cs="Calibri"/>
+                <w:sz w:val="22"/>
+                <w:szCs w:val="22"/>
+                <w:lang w:val="en-CA"/>
+              </w:rPr>
+              <w:t>term_</w:t>
+            </w:r>
+            <w:r>
+              <w:rPr>
+                <w:rFonts w:ascii="Calibri" w:hAnsi="Calibri" w:cs="Calibri"/>
+                <w:sz w:val="22"/>
+                <w:szCs w:val="22"/>
+                <w:lang w:val="en-CA"/>
+              </w:rPr>
+              <w:t>3</w:t>
+            </w:r>
+            <w:r>
+              <w:rPr>
+                <w:rFonts w:ascii="Calibri" w:hAnsi="Calibri" w:cs="Calibri"/>
+                <w:sz w:val="22"/>
+                <w:szCs w:val="22"/>
+                <w:lang w:val="en-CA"/>
+              </w:rPr>
+              <w:t>_details_total_applications</w:t>
+            </w:r>
+            <w:r>
+              <w:rPr>
+                <w:rFonts w:ascii="Calibri" w:hAnsi="Calibri" w:cs="Calibri"/>
+                <w:sz w:val="22"/>
+                <w:szCs w:val="22"/>
+              </w:rPr>
+              <w:t>}} total applications for {{Applications_header_</w:t>
+            </w:r>
+            <w:r>
+              <w:rPr>
+                <w:rFonts w:ascii="Calibri" w:hAnsi="Calibri" w:cs="Calibri"/>
+                <w:sz w:val="22"/>
+                <w:szCs w:val="22"/>
+              </w:rPr>
+              <w:t>5</w:t>
+            </w:r>
+            <w:r>
+              <w:rPr>
+                <w:rFonts w:ascii="Calibri" w:hAnsi="Calibri" w:cs="Calibri"/>
+                <w:sz w:val="22"/>
+                <w:szCs w:val="22"/>
+              </w:rPr>
+              <w:t>}}. The {{</w:t>
+            </w:r>
+            <w:r>
+              <w:rPr>
+                <w:rFonts w:ascii="Calibri" w:hAnsi="Calibri" w:cs="Calibri"/>
+                <w:sz w:val="22"/>
+                <w:szCs w:val="22"/>
+                <w:lang w:val="en-CA"/>
+              </w:rPr>
+              <w:t>term_</w:t>
+            </w:r>
+            <w:r>
+              <w:rPr>
+                <w:rFonts w:ascii="Calibri" w:hAnsi="Calibri" w:cs="Calibri"/>
+                <w:sz w:val="22"/>
+                <w:szCs w:val="22"/>
+                <w:lang w:val="en-CA"/>
+              </w:rPr>
+              <w:t>3</w:t>
+            </w:r>
+            <w:r>
+              <w:rPr>
+                <w:rFonts w:ascii="Calibri" w:hAnsi="Calibri" w:cs="Calibri"/>
+                <w:sz w:val="22"/>
+                <w:szCs w:val="22"/>
+                <w:lang w:val="en-CA"/>
+              </w:rPr>
+              <w:t>_details_total_unique_applica</w:t>
+            </w:r>
+            <w:r>
+              <w:rPr>
+                <w:rFonts w:ascii="Calibri" w:hAnsi="Calibri" w:cs="Calibri"/>
+                <w:sz w:val="22"/>
+                <w:szCs w:val="22"/>
+                <w:lang w:val="en-CA"/>
+              </w:rPr>
+              <w:t>nts</w:t>
+            </w:r>
+            <w:r>
+              <w:rPr>
+                <w:rFonts w:ascii="Calibri" w:hAnsi="Calibri" w:cs="Calibri"/>
+                <w:sz w:val="22"/>
+                <w:szCs w:val="22"/>
+              </w:rPr>
+              <w:t>}} unique applicants in {{Applications_header_</w:t>
+            </w:r>
+            <w:r>
+              <w:rPr>
+                <w:rFonts w:ascii="Calibri" w:hAnsi="Calibri" w:cs="Calibri"/>
+                <w:sz w:val="22"/>
+                <w:szCs w:val="22"/>
+              </w:rPr>
+              <w:t>5</w:t>
+            </w:r>
+            <w:r>
+              <w:rPr>
+                <w:rFonts w:ascii="Calibri" w:hAnsi="Calibri" w:cs="Calibri"/>
+                <w:sz w:val="22"/>
+                <w:szCs w:val="22"/>
+              </w:rPr>
+              <w:t>}} are</w:t>
+            </w:r>
+            <w:r>
+              <w:rPr>
+                <w:rFonts w:ascii="Calibri" w:hAnsi="Calibri" w:cs="Calibri"/>
+                <w:sz w:val="22"/>
+                <w:szCs w:val="22"/>
+              </w:rPr>
+              <w:t xml:space="preserve"> </w:t>
+            </w:r>
+            <w:r>
+              <w:rPr>
+                <w:rFonts w:ascii="Calibri" w:hAnsi="Calibri" w:cs="Calibri"/>
+                <w:sz w:val="22"/>
+                <w:szCs w:val="22"/>
+              </w:rPr>
+              <w:t>{{</w:t>
+            </w:r>
+            <w:r>
+              <w:rPr>
+                <w:rFonts w:ascii="Calibri" w:hAnsi="Calibri" w:cs="Calibri"/>
+                <w:sz w:val="22"/>
+                <w:szCs w:val="22"/>
+              </w:rPr>
+              <w:t>term_</w:t>
+            </w:r>
+            <w:r>
+              <w:rPr>
+                <w:rFonts w:ascii="Calibri" w:hAnsi="Calibri" w:cs="Calibri"/>
+                <w:sz w:val="22"/>
+                <w:szCs w:val="22"/>
+              </w:rPr>
+              <w:t>3</w:t>
+            </w:r>
+            <w:r>
+              <w:rPr>
+                <w:rFonts w:ascii="Calibri" w:hAnsi="Calibri" w:cs="Calibri"/>
+                <w:sz w:val="22"/>
+                <w:szCs w:val="22"/>
+              </w:rPr>
+              <w:t>_</w:t>
+            </w:r>
+            <w:proofErr w:type="spellStart"/>
+            <w:r>
+              <w:rPr>
+                <w:rFonts w:ascii="Calibri" w:hAnsi="Calibri" w:cs="Calibri"/>
+                <w:sz w:val="22"/>
+                <w:szCs w:val="22"/>
+                <w:lang w:val="en-CA"/>
+              </w:rPr>
+              <w:t>total_applications_percent_change_number_absolute</w:t>
+            </w:r>
+            <w:proofErr w:type="spellEnd"/>
+            <w:proofErr w:type="gramStart"/>
+            <w:r>
+              <w:rPr>
+                <w:rFonts w:ascii="Calibri" w:hAnsi="Calibri" w:cs="Calibri"/>
+                <w:sz w:val="22"/>
+                <w:szCs w:val="22"/>
+              </w:rPr>
+              <w:t>}}</w:t>
+            </w:r>
+            <w:r>
+              <w:rPr>
+                <w:rFonts w:ascii="Calibri" w:hAnsi="Calibri" w:cs="Calibri"/>
+                <w:sz w:val="22"/>
+                <w:szCs w:val="22"/>
+              </w:rPr>
+              <w:t>%</w:t>
+            </w:r>
+            <w:proofErr w:type="gramEnd"/>
+            <w:r>
+              <w:rPr>
+                <w:rFonts w:ascii="Calibri" w:hAnsi="Calibri" w:cs="Calibri"/>
+                <w:sz w:val="22"/>
+                <w:szCs w:val="22"/>
+              </w:rPr>
+              <w:t xml:space="preserve"> {{higher_lower_</w:t>
+            </w:r>
+            <w:r>
+              <w:rPr>
+                <w:rFonts w:ascii="Calibri" w:hAnsi="Calibri" w:cs="Calibri"/>
+                <w:sz w:val="22"/>
+                <w:szCs w:val="22"/>
+              </w:rPr>
+              <w:t>3</w:t>
+            </w:r>
+            <w:r>
+              <w:rPr>
+                <w:rFonts w:ascii="Calibri" w:hAnsi="Calibri" w:cs="Calibri"/>
+                <w:sz w:val="22"/>
+                <w:szCs w:val="22"/>
+              </w:rPr>
+              <w:t>}} compared to the same point in time for {{Applications_header_</w:t>
             </w:r>
             <w:r>
               <w:rPr>
@@ -4307,47 +5212,7 @@
                 <w:sz w:val="22"/>
                 <w:szCs w:val="22"/>
               </w:rPr>
-              <w:t xml:space="preserve">. The 1252 unique applicants in Winter 2025 are 68.9% </w:t>
-            </w:r>
-            <w:r>
-              <w:rPr>
-                <w:rFonts w:ascii="Calibri" w:hAnsi="Calibri" w:cs="Calibri"/>
-                <w:sz w:val="22"/>
-                <w:szCs w:val="22"/>
-              </w:rPr>
-              <w:t>lower</w:t>
-            </w:r>
-            <w:r>
-              <w:rPr>
-                <w:rFonts w:ascii="Calibri" w:hAnsi="Calibri" w:cs="Calibri"/>
-                <w:sz w:val="22"/>
-                <w:szCs w:val="22"/>
-              </w:rPr>
-              <w:t xml:space="preserve"> compared to the same point in time for Winter </w:t>
-            </w:r>
-            <w:r>
-              <w:rPr>
-                <w:rFonts w:ascii="Calibri" w:hAnsi="Calibri" w:cs="Calibri"/>
-                <w:sz w:val="22"/>
-                <w:szCs w:val="22"/>
-              </w:rPr>
-              <w:t>2026</w:t>
-            </w:r>
-            <w:r>
-              <w:rPr>
-                <w:rFonts w:ascii="Calibri" w:hAnsi="Calibri" w:cs="Calibri"/>
-                <w:sz w:val="22"/>
-                <w:szCs w:val="22"/>
-              </w:rPr>
-              <w:t xml:space="preserve"> unique applicants.</w:t>
-            </w:r>
-            <w:r>
-              <w:rPr>
-                <w:rFonts w:ascii="Calibri" w:hAnsi="Calibri" w:cs="Calibri"/>
-                <w:sz w:val="22"/>
-                <w:szCs w:val="22"/>
-              </w:rPr>
-              <w:t>{{bob}}</w:t>
+              <w:t>}} unique applicants.</w:t>
             </w:r>
           </w:p>
         </w:tc>
@@ -4374,7 +5239,7 @@
             <w:pPr>
               <w:numPr>
                 <w:ilvl w:val="0"/>
-                <w:numId w:val="14"/>
+                <w:numId w:val="12"/>
               </w:numPr>
               <w:rPr>
                 <w:rFonts w:ascii="Calibri" w:hAnsi="Calibri" w:cs="Calibri"/>
@@ -4388,23 +5253,180 @@
                 <w:sz w:val="22"/>
                 <w:szCs w:val="22"/>
               </w:rPr>
-              <w:t>Of the 1277 total applications for Winter 202</w:t>
-            </w:r>
-            <w:r>
-              <w:rPr>
-                <w:rFonts w:ascii="Calibri" w:hAnsi="Calibri" w:cs="Calibri"/>
-                <w:sz w:val="22"/>
-                <w:szCs w:val="22"/>
-              </w:rPr>
-              <w:t>6</w:t>
-            </w:r>
-            <w:r>
-              <w:rPr>
-                <w:rFonts w:ascii="Calibri" w:hAnsi="Calibri" w:cs="Calibri"/>
-                <w:sz w:val="22"/>
-                <w:szCs w:val="22"/>
-              </w:rPr>
-              <w:t>, 515 have accepted offers and paid their admission deposit, representing 40.3%.</w:t>
+              <w:t xml:space="preserve">Of the </w:t>
+            </w:r>
+            <w:r>
+              <w:rPr>
+                <w:rFonts w:ascii="Calibri" w:hAnsi="Calibri" w:cs="Calibri"/>
+                <w:sz w:val="22"/>
+                <w:szCs w:val="22"/>
+              </w:rPr>
+              <w:t>{{</w:t>
+            </w:r>
+            <w:r>
+              <w:rPr>
+                <w:rFonts w:ascii="Calibri" w:hAnsi="Calibri" w:cs="Calibri"/>
+                <w:sz w:val="22"/>
+                <w:szCs w:val="22"/>
+                <w:lang w:val="en-CA"/>
+              </w:rPr>
+              <w:t>term_</w:t>
+            </w:r>
+            <w:r>
+              <w:rPr>
+                <w:rFonts w:ascii="Calibri" w:hAnsi="Calibri" w:cs="Calibri"/>
+                <w:sz w:val="22"/>
+                <w:szCs w:val="22"/>
+                <w:lang w:val="en-CA"/>
+              </w:rPr>
+              <w:t>3</w:t>
+            </w:r>
+            <w:r>
+              <w:rPr>
+                <w:rFonts w:ascii="Calibri" w:hAnsi="Calibri" w:cs="Calibri"/>
+                <w:sz w:val="22"/>
+                <w:szCs w:val="22"/>
+                <w:lang w:val="en-CA"/>
+              </w:rPr>
+              <w:t>_details_total_applications</w:t>
+            </w:r>
+            <w:r>
+              <w:rPr>
+                <w:rFonts w:ascii="Calibri" w:hAnsi="Calibri" w:cs="Calibri"/>
+                <w:sz w:val="22"/>
+                <w:szCs w:val="22"/>
+              </w:rPr>
+              <w:t xml:space="preserve">}} </w:t>
+            </w:r>
+            <w:r>
+              <w:rPr>
+                <w:rFonts w:ascii="Calibri" w:hAnsi="Calibri" w:cs="Calibri"/>
+                <w:sz w:val="22"/>
+                <w:szCs w:val="22"/>
+              </w:rPr>
+              <w:t xml:space="preserve">total applications for </w:t>
+            </w:r>
+            <w:r>
+              <w:rPr>
+                <w:rFonts w:ascii="Calibri" w:hAnsi="Calibri" w:cs="Calibri"/>
+                <w:sz w:val="22"/>
+                <w:szCs w:val="22"/>
+              </w:rPr>
+              <w:t>{{Applications_header_</w:t>
+            </w:r>
+            <w:r>
+              <w:rPr>
+                <w:rFonts w:ascii="Calibri" w:hAnsi="Calibri" w:cs="Calibri"/>
+                <w:sz w:val="22"/>
+                <w:szCs w:val="22"/>
+              </w:rPr>
+              <w:t>5</w:t>
+            </w:r>
+            <w:r>
+              <w:rPr>
+                <w:rFonts w:ascii="Calibri" w:hAnsi="Calibri" w:cs="Calibri"/>
+                <w:sz w:val="22"/>
+                <w:szCs w:val="22"/>
+              </w:rPr>
+              <w:t>}}</w:t>
+            </w:r>
+            <w:r>
+              <w:rPr>
+                <w:rFonts w:ascii="Calibri" w:hAnsi="Calibri" w:cs="Calibri"/>
+                <w:sz w:val="22"/>
+                <w:szCs w:val="22"/>
+              </w:rPr>
+              <w:t xml:space="preserve">, </w:t>
+            </w:r>
+            <w:r>
+              <w:rPr>
+                <w:rFonts w:ascii="Calibri" w:hAnsi="Calibri" w:cs="Calibri"/>
+                <w:sz w:val="22"/>
+                <w:szCs w:val="22"/>
+              </w:rPr>
+              <w:t>{{term_</w:t>
+            </w:r>
+            <w:r>
+              <w:rPr>
+                <w:rFonts w:ascii="Calibri" w:hAnsi="Calibri" w:cs="Calibri"/>
+                <w:sz w:val="22"/>
+                <w:szCs w:val="22"/>
+              </w:rPr>
+              <w:t>3</w:t>
+            </w:r>
+            <w:r>
+              <w:rPr>
+                <w:rFonts w:ascii="Calibri" w:hAnsi="Calibri" w:cs="Calibri"/>
+                <w:sz w:val="22"/>
+                <w:szCs w:val="22"/>
+              </w:rPr>
+              <w:t>_details_accepted_applications}}</w:t>
+            </w:r>
+            <w:r>
+              <w:rPr>
+                <w:rFonts w:ascii="Calibri" w:hAnsi="Calibri" w:cs="Calibri"/>
+                <w:sz w:val="22"/>
+                <w:szCs w:val="22"/>
+              </w:rPr>
+              <w:t xml:space="preserve"> have accepted offers and paid their admission deposit, </w:t>
+            </w:r>
+            <w:r>
+              <w:rPr>
+                <w:rFonts w:ascii="Calibri" w:hAnsi="Calibri" w:cs="Calibri"/>
+                <w:sz w:val="22"/>
+                <w:szCs w:val="22"/>
+              </w:rPr>
+              <w:t>represe</w:t>
+            </w:r>
+            <w:r>
+              <w:rPr>
+                <w:rFonts w:ascii="Calibri" w:hAnsi="Calibri" w:cs="Calibri"/>
+                <w:sz w:val="22"/>
+                <w:szCs w:val="22"/>
+              </w:rPr>
+              <w:t xml:space="preserve">nting </w:t>
+            </w:r>
+            <w:r>
+              <w:rPr>
+                <w:rFonts w:ascii="Calibri" w:hAnsi="Calibri" w:cs="Calibri"/>
+                <w:sz w:val="22"/>
+                <w:szCs w:val="22"/>
+              </w:rPr>
+              <w:t>{{term_</w:t>
+            </w:r>
+            <w:r>
+              <w:rPr>
+                <w:rFonts w:ascii="Calibri" w:hAnsi="Calibri" w:cs="Calibri"/>
+                <w:sz w:val="22"/>
+                <w:szCs w:val="22"/>
+              </w:rPr>
+              <w:t>3</w:t>
+            </w:r>
+            <w:r>
+              <w:rPr>
+                <w:rFonts w:ascii="Calibri" w:hAnsi="Calibri" w:cs="Calibri"/>
+                <w:sz w:val="22"/>
+                <w:szCs w:val="22"/>
+              </w:rPr>
+              <w:t>_acceptance_percentage_number</w:t>
+            </w:r>
+            <w:proofErr w:type="gramStart"/>
+            <w:r>
+              <w:rPr>
+                <w:rFonts w:ascii="Calibri" w:hAnsi="Calibri" w:cs="Calibri"/>
+                <w:sz w:val="22"/>
+                <w:szCs w:val="22"/>
+              </w:rPr>
+              <w:t>}}%</w:t>
+            </w:r>
+            <w:proofErr w:type="gramEnd"/>
+            <w:r>
+              <w:rPr>
+                <w:rFonts w:ascii="Calibri" w:hAnsi="Calibri" w:cs="Calibri"/>
+                <w:sz w:val="22"/>
+                <w:szCs w:val="22"/>
+              </w:rPr>
+              <w:t>.</w:t>
             </w:r>
           </w:p>
         </w:tc>
@@ -4431,7 +5453,7 @@
             <w:pPr>
               <w:numPr>
                 <w:ilvl w:val="0"/>
-                <w:numId w:val="14"/>
+                <w:numId w:val="12"/>
               </w:numPr>
               <w:rPr>
                 <w:rFonts w:ascii="Calibri" w:hAnsi="Calibri" w:cs="Calibri"/>
@@ -4445,7 +5467,81 @@
                 <w:sz w:val="22"/>
                 <w:szCs w:val="22"/>
               </w:rPr>
-              <w:t>The number of international applications is 1174, representing 91.9% of total applications.</w:t>
+              <w:t xml:space="preserve">The number of international applications is </w:t>
+            </w:r>
+            <w:r>
+              <w:rPr>
+                <w:rFonts w:ascii="Calibri" w:hAnsi="Calibri" w:cs="Calibri"/>
+                <w:sz w:val="22"/>
+                <w:szCs w:val="22"/>
+              </w:rPr>
+              <w:t>{{term_</w:t>
+            </w:r>
+            <w:r>
+              <w:rPr>
+                <w:rFonts w:ascii="Calibri" w:hAnsi="Calibri" w:cs="Calibri"/>
+                <w:sz w:val="22"/>
+                <w:szCs w:val="22"/>
+              </w:rPr>
+              <w:t>3</w:t>
+            </w:r>
+            <w:r>
+              <w:rPr>
+                <w:rFonts w:ascii="Calibri" w:hAnsi="Calibri" w:cs="Calibri"/>
+                <w:sz w:val="22"/>
+                <w:szCs w:val="22"/>
+              </w:rPr>
+              <w:t>_details_international_applications}}</w:t>
+            </w:r>
+            <w:r>
+              <w:rPr>
+                <w:rFonts w:ascii="Calibri" w:hAnsi="Calibri" w:cs="Calibri"/>
+                <w:sz w:val="22"/>
+                <w:szCs w:val="22"/>
+              </w:rPr>
+              <w:t xml:space="preserve">, representing </w:t>
+            </w:r>
+            <w:r>
+              <w:rPr>
+                <w:rFonts w:ascii="Calibri" w:hAnsi="Calibri" w:cs="Calibri"/>
+                <w:sz w:val="22"/>
+                <w:szCs w:val="22"/>
+              </w:rPr>
+              <w:t>{{term_</w:t>
+            </w:r>
+            <w:r>
+              <w:rPr>
+                <w:rFonts w:ascii="Calibri" w:hAnsi="Calibri" w:cs="Calibri"/>
+                <w:sz w:val="22"/>
+                <w:szCs w:val="22"/>
+              </w:rPr>
+              <w:t>3</w:t>
+            </w:r>
+            <w:r>
+              <w:rPr>
+                <w:rFonts w:ascii="Calibri" w:hAnsi="Calibri" w:cs="Calibri"/>
+                <w:sz w:val="22"/>
+                <w:szCs w:val="22"/>
+              </w:rPr>
+              <w:t>_international_percentage_number</w:t>
+            </w:r>
+            <w:proofErr w:type="gramStart"/>
+            <w:r>
+              <w:rPr>
+                <w:rFonts w:ascii="Calibri" w:hAnsi="Calibri" w:cs="Calibri"/>
+                <w:sz w:val="22"/>
+                <w:szCs w:val="22"/>
+              </w:rPr>
+              <w:t>}}%</w:t>
+            </w:r>
+            <w:proofErr w:type="gramEnd"/>
+            <w:r>
+              <w:rPr>
+                <w:rFonts w:ascii="Calibri" w:hAnsi="Calibri" w:cs="Calibri"/>
+                <w:sz w:val="22"/>
+                <w:szCs w:val="22"/>
+              </w:rPr>
+              <w:t xml:space="preserve"> of total applications.</w:t>
             </w:r>
           </w:p>
         </w:tc>
@@ -4454,6 +5550,7 @@
     <w:p>
       <w:pPr>
         <w:pStyle w:val="ListParagraph"/>
+        <w:ind w:left="0"/>
         <w:rPr>
           <w:rFonts w:cs="Calibri"/>
           <w:lang w:val="en-US"/>
@@ -4493,7 +5590,7 @@
     <w:tbl>
       <w:tblPr>
         <w:tblW w:w="11676" w:type="dxa"/>
-        <w:tblInd w:w="-743" w:type="dxa"/>
+        <w:tblInd w:w="-318" w:type="dxa"/>
         <w:tblBorders>
           <w:top w:val="single" w:sz="4" w:space="0" w:color="auto"/>
           <w:left w:val="single" w:sz="4" w:space="0" w:color="auto"/>
@@ -7125,6 +8222,7 @@
                 <w:sz w:val="22"/>
                 <w:szCs w:val="22"/>
               </w:rPr>
+              <w:lastRenderedPageBreak/>
               <w:t>By Term</w:t>
             </w:r>
           </w:p>
@@ -8049,7 +9147,6 @@
         <w:rPr>
           <w:rFonts w:cs="Calibri"/>
         </w:rPr>
-        <w:lastRenderedPageBreak/>
         <w:t>Winter 202</w:t>
       </w:r>
       <w:r>
@@ -8200,7 +9297,7 @@
     <w:tbl>
       <w:tblPr>
         <w:tblW w:w="11998" w:type="dxa"/>
-        <w:tblInd w:w="-885" w:type="dxa"/>
+        <w:tblInd w:w="-459" w:type="dxa"/>
         <w:tblLook w:val="04A0" w:firstRow="1" w:lastRow="0" w:firstColumn="1" w:lastColumn="0" w:noHBand="0" w:noVBand="1"/>
       </w:tblPr>
       <w:tblGrid>
@@ -10683,6 +11780,7 @@
         <w:rPr>
           <w:rFonts w:cs="Calibri"/>
         </w:rPr>
+        <w:lastRenderedPageBreak/>
         <w:t>Electrician - First year, and Fourth year</w:t>
       </w:r>
     </w:p>
@@ -10918,7 +12016,6 @@
           <w:szCs w:val="22"/>
           <w:u w:val="single"/>
         </w:rPr>
-        <w:lastRenderedPageBreak/>
         <w:t>Indigenous Students</w:t>
       </w:r>
     </w:p>
@@ -11460,6 +12557,7 @@
       </w:rPr>
       <w:t>{</w:t>
     </w:r>
+    <w:proofErr w:type="spellStart"/>
     <w:r>
       <w:rPr>
         <w:rFonts w:ascii="Calibri" w:hAnsi="Calibri" w:cs="Calibri"/>
@@ -11469,6 +12567,7 @@
       </w:rPr>
       <w:t>Date_prepared</w:t>
     </w:r>
+    <w:proofErr w:type="spellEnd"/>
     <w:r>
       <w:rPr>
         <w:rFonts w:ascii="Calibri" w:hAnsi="Calibri" w:cs="Calibri"/>
@@ -11524,7 +12623,7 @@
           <v:path o:extrusionok="f" gradientshapeok="t" o:connecttype="rect"/>
           <o:lock v:ext="edit" aspectratio="t"/>
         </v:shapetype>
-        <v:shape id="Picture 1" o:spid="_x0000_s1025" type="#_x0000_t75" alt="http://connect.keyano.ca/marketing_and_communications/Marketing%20files/KC_logo_Horz_NoSlogan.jpg" style="position:absolute;left:0;text-align:left;margin-left:-3.1pt;margin-top:12.3pt;width:174.3pt;height:53.7pt;z-index:1;visibility:visible">
+        <v:shape id="Picture 1" o:spid="_x0000_s1025" type="#_x0000_t75" alt="http://connect.keyano.ca/marketing_and_communications/Marketing%20files/KC_logo_Horz_NoSlogan.jpg" style="position:absolute;left:0;text-align:left;margin-left:-3.1pt;margin-top:12.3pt;width:174.3pt;height:53.7pt;z-index:251657728;visibility:visible">
           <v:imagedata r:id="rId1" o:title="KC_logo_Horz_NoSlogan"/>
           <w10:wrap type="square"/>
         </v:shape>

</xml_diff>

<commit_message>
Finished Briefing Note Automation
</commit_message>
<xml_diff>
--- a/Briefing Note - KC Applications and Enrolments KPI Update_TEMPLATE.docx
+++ b/Briefing Note - KC Applications and Enrolments KPI Update_TEMPLATE.docx
@@ -3533,6 +3533,7 @@
               <w:t>total_applications_percent_change_number_absolute</w:t>
             </w:r>
             <w:proofErr w:type="spellEnd"/>
+            <w:proofErr w:type="gramStart"/>
             <w:r>
               <w:rPr>
                 <w:rFonts w:ascii="Calibri" w:hAnsi="Calibri" w:cs="Calibri"/>
@@ -3549,6 +3550,7 @@
               </w:rPr>
               <w:t>%</w:t>
             </w:r>
+            <w:proofErr w:type="gramEnd"/>
             <w:r>
               <w:rPr>
                 <w:rFonts w:ascii="Calibri" w:hAnsi="Calibri" w:cs="Calibri"/>
@@ -3775,6 +3777,7 @@
               </w:rPr>
               <w:t>_number</w:t>
             </w:r>
+            <w:proofErr w:type="gramStart"/>
             <w:r>
               <w:rPr>
                 <w:rFonts w:ascii="Calibri" w:hAnsi="Calibri" w:cs="Calibri"/>
@@ -3791,6 +3794,7 @@
               </w:rPr>
               <w:t>%</w:t>
             </w:r>
+            <w:proofErr w:type="gramEnd"/>
             <w:r>
               <w:rPr>
                 <w:rFonts w:ascii="Calibri" w:hAnsi="Calibri" w:cs="Calibri"/>
@@ -3912,6 +3916,7 @@
               </w:rPr>
               <w:t>_number</w:t>
             </w:r>
+            <w:proofErr w:type="gramStart"/>
             <w:r>
               <w:rPr>
                 <w:rFonts w:ascii="Calibri" w:hAnsi="Calibri" w:cs="Calibri"/>
@@ -3928,6 +3933,7 @@
               </w:rPr>
               <w:t>%</w:t>
             </w:r>
+            <w:proofErr w:type="gramEnd"/>
             <w:r>
               <w:rPr>
                 <w:rFonts w:ascii="Calibri" w:hAnsi="Calibri" w:cs="Calibri"/>
@@ -4338,6 +4344,7 @@
               <w:t>total_applications_percent_change_number_absolute</w:t>
             </w:r>
             <w:proofErr w:type="spellEnd"/>
+            <w:proofErr w:type="gramStart"/>
             <w:r>
               <w:rPr>
                 <w:rFonts w:ascii="Calibri" w:hAnsi="Calibri" w:cs="Calibri"/>
@@ -4354,6 +4361,7 @@
               </w:rPr>
               <w:t>%</w:t>
             </w:r>
+            <w:proofErr w:type="gramEnd"/>
             <w:r>
               <w:rPr>
                 <w:rFonts w:ascii="Calibri" w:hAnsi="Calibri" w:cs="Calibri"/>
@@ -4588,7 +4596,25 @@
                 <w:sz w:val="22"/>
                 <w:szCs w:val="22"/>
               </w:rPr>
-              <w:t>_acceptance_percentage_number}}%.</w:t>
+              <w:t>_acceptance_percentage_number</w:t>
+            </w:r>
+            <w:proofErr w:type="gramStart"/>
+            <w:r>
+              <w:rPr>
+                <w:rFonts w:ascii="Calibri" w:hAnsi="Calibri" w:cs="Calibri"/>
+                <w:sz w:val="22"/>
+                <w:szCs w:val="22"/>
+              </w:rPr>
+              <w:t>}}%</w:t>
+            </w:r>
+            <w:proofErr w:type="gramEnd"/>
+            <w:r>
+              <w:rPr>
+                <w:rFonts w:ascii="Calibri" w:hAnsi="Calibri" w:cs="Calibri"/>
+                <w:sz w:val="22"/>
+                <w:szCs w:val="22"/>
+              </w:rPr>
+              <w:t>.</w:t>
             </w:r>
           </w:p>
         </w:tc>
@@ -4685,8 +4711,18 @@
                 <w:sz w:val="22"/>
                 <w:szCs w:val="22"/>
               </w:rPr>
-              <w:t>_international_percentage_number}}%</w:t>
-            </w:r>
+              <w:t>_international_percentage_number</w:t>
+            </w:r>
+            <w:proofErr w:type="gramStart"/>
+            <w:r>
+              <w:rPr>
+                <w:rFonts w:ascii="Calibri" w:hAnsi="Calibri" w:cs="Calibri"/>
+                <w:sz w:val="22"/>
+                <w:szCs w:val="22"/>
+              </w:rPr>
+              <w:t>}}%</w:t>
+            </w:r>
+            <w:proofErr w:type="gramEnd"/>
             <w:r>
               <w:rPr>
                 <w:rFonts w:ascii="Calibri" w:hAnsi="Calibri" w:cs="Calibri"/>
@@ -5124,6 +5160,7 @@
               <w:t>total_applications_percent_change_number_absolute</w:t>
             </w:r>
             <w:proofErr w:type="spellEnd"/>
+            <w:proofErr w:type="gramStart"/>
             <w:r>
               <w:rPr>
                 <w:rFonts w:ascii="Calibri" w:hAnsi="Calibri" w:cs="Calibri"/>
@@ -5140,6 +5177,7 @@
               </w:rPr>
               <w:t>%</w:t>
             </w:r>
+            <w:proofErr w:type="gramEnd"/>
             <w:r>
               <w:rPr>
                 <w:rFonts w:ascii="Calibri" w:hAnsi="Calibri" w:cs="Calibri"/>
@@ -5374,7 +5412,25 @@
                 <w:sz w:val="22"/>
                 <w:szCs w:val="22"/>
               </w:rPr>
-              <w:t>_acceptance_percentage_number}}%.</w:t>
+              <w:t>_acceptance_percentage_number</w:t>
+            </w:r>
+            <w:proofErr w:type="gramStart"/>
+            <w:r>
+              <w:rPr>
+                <w:rFonts w:ascii="Calibri" w:hAnsi="Calibri" w:cs="Calibri"/>
+                <w:sz w:val="22"/>
+                <w:szCs w:val="22"/>
+              </w:rPr>
+              <w:t>}}%</w:t>
+            </w:r>
+            <w:proofErr w:type="gramEnd"/>
+            <w:r>
+              <w:rPr>
+                <w:rFonts w:ascii="Calibri" w:hAnsi="Calibri" w:cs="Calibri"/>
+                <w:sz w:val="22"/>
+                <w:szCs w:val="22"/>
+              </w:rPr>
+              <w:t>.</w:t>
             </w:r>
           </w:p>
         </w:tc>
@@ -5471,8 +5527,18 @@
                 <w:sz w:val="22"/>
                 <w:szCs w:val="22"/>
               </w:rPr>
-              <w:t>_international_percentage_number}}%</w:t>
-            </w:r>
+              <w:t>_international_percentage_number</w:t>
+            </w:r>
+            <w:proofErr w:type="gramStart"/>
+            <w:r>
+              <w:rPr>
+                <w:rFonts w:ascii="Calibri" w:hAnsi="Calibri" w:cs="Calibri"/>
+                <w:sz w:val="22"/>
+                <w:szCs w:val="22"/>
+              </w:rPr>
+              <w:t>}}%</w:t>
+            </w:r>
+            <w:proofErr w:type="gramEnd"/>
             <w:r>
               <w:rPr>
                 <w:rFonts w:ascii="Calibri" w:hAnsi="Calibri" w:cs="Calibri"/>
@@ -10984,9 +11050,40 @@
         <w:rPr>
           <w:rFonts w:cs="Calibri"/>
         </w:rPr>
-        <w:t>Enrolment_FLE_percentage_number</w:t>
+        <w:t>Enrolment_FLE_percent</w:t>
+      </w:r>
+      <w:r>
+        <w:rPr>
+          <w:rFonts w:cs="Calibri"/>
+        </w:rPr>
+        <w:t>_ch</w:t>
+      </w:r>
+      <w:r>
+        <w:rPr>
+          <w:rFonts w:cs="Calibri"/>
+        </w:rPr>
+        <w:t>a</w:t>
+      </w:r>
+      <w:r>
+        <w:rPr>
+          <w:rFonts w:cs="Calibri"/>
+        </w:rPr>
+        <w:t>n</w:t>
+      </w:r>
+      <w:r>
+        <w:rPr>
+          <w:rFonts w:cs="Calibri"/>
+        </w:rPr>
+        <w:t>ge_number</w:t>
+      </w:r>
+      <w:r>
+        <w:rPr>
+          <w:rFonts w:cs="Calibri"/>
+        </w:rPr>
+        <w:t>_absolute</w:t>
       </w:r>
       <w:proofErr w:type="spellEnd"/>
+      <w:proofErr w:type="gramStart"/>
       <w:r>
         <w:rPr>
           <w:rFonts w:cs="Calibri"/>
@@ -10997,7 +11094,14 @@
         <w:rPr>
           <w:rFonts w:cs="Calibri"/>
         </w:rPr>
-        <w:t xml:space="preserve">% </w:t>
+        <w:t>%</w:t>
+      </w:r>
+      <w:proofErr w:type="gramEnd"/>
+      <w:r>
+        <w:rPr>
+          <w:rFonts w:cs="Calibri"/>
+        </w:rPr>
+        <w:t xml:space="preserve"> </w:t>
       </w:r>
       <w:r>
         <w:rPr>
@@ -11208,13 +11312,27 @@
         <w:rPr>
           <w:rFonts w:cs="Calibri"/>
         </w:rPr>
-        <w:t>percentage_number}}</w:t>
-      </w:r>
-      <w:r>
-        <w:rPr>
-          <w:rFonts w:cs="Calibri"/>
-        </w:rPr>
-        <w:t xml:space="preserve">% </w:t>
+        <w:t>percent_change_number_absolute</w:t>
+      </w:r>
+      <w:proofErr w:type="gramStart"/>
+      <w:r>
+        <w:rPr>
+          <w:rFonts w:cs="Calibri"/>
+        </w:rPr>
+        <w:t>}}</w:t>
+      </w:r>
+      <w:r>
+        <w:rPr>
+          <w:rFonts w:cs="Calibri"/>
+        </w:rPr>
+        <w:t>%</w:t>
+      </w:r>
+      <w:proofErr w:type="gramEnd"/>
+      <w:r>
+        <w:rPr>
+          <w:rFonts w:cs="Calibri"/>
+        </w:rPr>
+        <w:t xml:space="preserve"> </w:t>
       </w:r>
       <w:r>
         <w:rPr>
@@ -11464,7 +11582,7 @@
         <w:rPr>
           <w:rFonts w:cs="Calibri"/>
         </w:rPr>
-        <w:t>percentage_number</w:t>
+        <w:t>percent_change_number_absolute</w:t>
       </w:r>
       <w:r>
         <w:rPr>
@@ -11708,7 +11826,7 @@
         <w:rPr>
           <w:rFonts w:cs="Calibri"/>
         </w:rPr>
-        <w:t>percentage_number</w:t>
+        <w:t>percent_change_number_absolute</w:t>
       </w:r>
       <w:r>
         <w:rPr>
@@ -11988,8 +12106,9 @@
         <w:rPr>
           <w:rFonts w:cs="Calibri"/>
         </w:rPr>
-        <w:t>percentage_number</w:t>
-      </w:r>
+        <w:t>percent_change_number_absolute</w:t>
+      </w:r>
+      <w:proofErr w:type="gramStart"/>
       <w:r>
         <w:rPr>
           <w:rFonts w:cs="Calibri"/>
@@ -12000,7 +12119,14 @@
         <w:rPr>
           <w:rFonts w:cs="Calibri"/>
         </w:rPr>
-        <w:t xml:space="preserve">% </w:t>
+        <w:t>%</w:t>
+      </w:r>
+      <w:proofErr w:type="gramEnd"/>
+      <w:r>
+        <w:rPr>
+          <w:rFonts w:cs="Calibri"/>
+        </w:rPr>
+        <w:t xml:space="preserve"> </w:t>
       </w:r>
       <w:r>
         <w:rPr>
@@ -12074,7 +12200,7 @@
         <w:rPr>
           <w:rFonts w:cs="Calibri"/>
         </w:rPr>
-        <w:t xml:space="preserve"> Enrolment is ongoing for the </w:t>
+        <w:t xml:space="preserve">Enrolment is ongoing for the </w:t>
       </w:r>
       <w:r>
         <w:rPr>
@@ -12118,7 +12244,7 @@
         <w:rPr>
           <w:rFonts w:cs="Calibri"/>
         </w:rPr>
-        <w:t xml:space="preserve"> LINC registration takes place in early September with twice-a-month registration until the last intake in </w:t>
+        <w:t xml:space="preserve">LINC registration takes place in early September with twice-a-month registration until the last intake in </w:t>
       </w:r>
       <w:r>
         <w:rPr>
@@ -15233,8 +15359,9 @@
         <w:rPr>
           <w:rFonts w:cs="Calibri"/>
         </w:rPr>
-        <w:t>percentage_number</w:t>
-      </w:r>
+        <w:t>percent_change_number_absolute</w:t>
+      </w:r>
+      <w:proofErr w:type="gramStart"/>
       <w:r>
         <w:rPr>
           <w:rFonts w:cs="Calibri"/>
@@ -15247,6 +15374,7 @@
         </w:rPr>
         <w:t>%</w:t>
       </w:r>
+      <w:proofErr w:type="gramEnd"/>
       <w:r>
         <w:rPr>
           <w:rFonts w:cs="Calibri"/>
@@ -15548,7 +15676,7 @@
         <w:rPr>
           <w:rFonts w:cs="Calibri"/>
         </w:rPr>
-        <w:t>percentage_number</w:t>
+        <w:t>percent_change_number_absolute</w:t>
       </w:r>
       <w:r>
         <w:rPr>
@@ -15984,6 +16112,7 @@
         <w:t>International_FLE_percentage_number</w:t>
       </w:r>
       <w:proofErr w:type="spellEnd"/>
+      <w:proofErr w:type="gramStart"/>
       <w:r>
         <w:rPr>
           <w:rFonts w:cs="Calibri"/>
@@ -15994,7 +16123,14 @@
         <w:rPr>
           <w:rFonts w:cs="Calibri"/>
         </w:rPr>
-        <w:t>% of the actual Keyano College total FLE.</w:t>
+        <w:t>%</w:t>
+      </w:r>
+      <w:proofErr w:type="gramEnd"/>
+      <w:r>
+        <w:rPr>
+          <w:rFonts w:cs="Calibri"/>
+        </w:rPr>
+        <w:t xml:space="preserve"> of the actual Keyano College total FLE.</w:t>
       </w:r>
     </w:p>
     <w:p>
@@ -16202,6 +16338,7 @@
         <w:t>_FLE_percentage_number</w:t>
       </w:r>
       <w:proofErr w:type="spellEnd"/>
+      <w:proofErr w:type="gramStart"/>
       <w:r>
         <w:rPr>
           <w:rFonts w:cs="Calibri"/>
@@ -16212,7 +16349,14 @@
         <w:rPr>
           <w:rFonts w:cs="Calibri"/>
         </w:rPr>
-        <w:t>% of the actual Keyano College total FLE.</w:t>
+        <w:t>%</w:t>
+      </w:r>
+      <w:proofErr w:type="gramEnd"/>
+      <w:r>
+        <w:rPr>
+          <w:rFonts w:cs="Calibri"/>
+        </w:rPr>
+        <w:t xml:space="preserve"> of the actual Keyano College total FLE.</w:t>
       </w:r>
     </w:p>
     <w:sectPr>
@@ -19685,12 +19829,7 @@
 </file>
 
 <file path=customXml/item1.xml><?xml version="1.0" encoding="utf-8"?>
-<?mso-contentType ?>
-<FormTemplates xmlns="http://schemas.microsoft.com/sharepoint/v3/contenttype/forms">
-  <Display>DocumentLibraryForm</Display>
-  <Edit>DocumentLibraryForm</Edit>
-  <New>DocumentLibraryForm</New>
-</FormTemplates>
+<b:Sources xmlns:b="http://schemas.openxmlformats.org/officeDocument/2006/bibliography" xmlns="http://schemas.openxmlformats.org/officeDocument/2006/bibliography" SelectedStyle="\APASixthEditionOfficeOnline.xsl" StyleName="APA" Version="6"/>
 </file>
 
 <file path=customXml/item2.xml><?xml version="1.0" encoding="utf-8"?>
@@ -19923,7 +20062,12 @@
 </file>
 
 <file path=customXml/item3.xml><?xml version="1.0" encoding="utf-8"?>
-<b:Sources xmlns:b="http://schemas.openxmlformats.org/officeDocument/2006/bibliography" xmlns="http://schemas.openxmlformats.org/officeDocument/2006/bibliography" SelectedStyle="\APASixthEditionOfficeOnline.xsl" StyleName="APA" Version="6"/>
+<?mso-contentType ?>
+<FormTemplates xmlns="http://schemas.microsoft.com/sharepoint/v3/contenttype/forms">
+  <Display>DocumentLibraryForm</Display>
+  <Edit>DocumentLibraryForm</Edit>
+  <New>DocumentLibraryForm</New>
+</FormTemplates>
 </file>
 
 <file path=customXml/item4.xml><?xml version="1.0" encoding="utf-8"?>
@@ -19938,9 +20082,9 @@
 </file>
 
 <file path=customXml/itemProps1.xml><?xml version="1.0" encoding="utf-8"?>
-<ds:datastoreItem xmlns:ds="http://schemas.openxmlformats.org/officeDocument/2006/customXml" ds:itemID="{EE25067E-B0E8-45C6-984D-C701E89BDC65}">
+<ds:datastoreItem xmlns:ds="http://schemas.openxmlformats.org/officeDocument/2006/customXml" ds:itemID="{BFD074AA-3D55-4FA9-8F96-405CFB12AADF}">
   <ds:schemaRefs>
-    <ds:schemaRef ds:uri="http://schemas.microsoft.com/sharepoint/v3/contenttype/forms"/>
+    <ds:schemaRef ds:uri="http://schemas.openxmlformats.org/officeDocument/2006/bibliography"/>
   </ds:schemaRefs>
 </ds:datastoreItem>
 </file>
@@ -19965,9 +20109,9 @@
 </file>
 
 <file path=customXml/itemProps3.xml><?xml version="1.0" encoding="utf-8"?>
-<ds:datastoreItem xmlns:ds="http://schemas.openxmlformats.org/officeDocument/2006/customXml" ds:itemID="{BFD074AA-3D55-4FA9-8F96-405CFB12AADF}">
+<ds:datastoreItem xmlns:ds="http://schemas.openxmlformats.org/officeDocument/2006/customXml" ds:itemID="{EE25067E-B0E8-45C6-984D-C701E89BDC65}">
   <ds:schemaRefs>
-    <ds:schemaRef ds:uri="http://schemas.openxmlformats.org/officeDocument/2006/bibliography"/>
+    <ds:schemaRef ds:uri="http://schemas.microsoft.com/sharepoint/v3/contenttype/forms"/>
   </ds:schemaRefs>
 </ds:datastoreItem>
 </file>

</xml_diff>

<commit_message>
fixed error in briefing note template
</commit_message>
<xml_diff>
--- a/Briefing Note - KC Applications and Enrolments KPI Update_TEMPLATE.docx
+++ b/Briefing Note - KC Applications and Enrolments KPI Update_TEMPLATE.docx
@@ -3546,7 +3546,7 @@
                 <w:szCs w:val="22"/>
                 <w:lang w:val="en-CA"/>
               </w:rPr>
-              <w:t>unique</w:t>
+              <w:t>absolute</w:t>
             </w:r>
             <w:r>
               <w:rPr>
@@ -3985,7 +3985,6 @@
           <w:u w:val="single"/>
           <w:lang w:val="en-CA"/>
         </w:rPr>
-        <w:lastRenderedPageBreak/>
         <w:t>{{</w:t>
       </w:r>
       <w:r>
@@ -6712,16 +6711,7 @@
                 <w:szCs w:val="22"/>
                 <w:lang w:val="en-CA" w:eastAsia="en-CA"/>
               </w:rPr>
-              <w:t>Enrolment</w:t>
-            </w:r>
-            <w:r>
-              <w:rPr>
-                <w:rFonts w:ascii="Calibri" w:hAnsi="Calibri" w:cs="Calibri"/>
-                <w:sz w:val="22"/>
-                <w:szCs w:val="22"/>
-                <w:lang w:val="en-CA" w:eastAsia="en-CA"/>
-              </w:rPr>
-              <w:t>_b</w:t>
+              <w:t>Enr</w:t>
             </w:r>
             <w:r>
               <w:rPr>
@@ -6731,7 +6721,16 @@
                 <w:lang w:val="en-CA" w:eastAsia="en-CA"/>
               </w:rPr>
               <w:lastRenderedPageBreak/>
-              <w:t>ox_</w:t>
+              <w:t>olment</w:t>
+            </w:r>
+            <w:r>
+              <w:rPr>
+                <w:rFonts w:ascii="Calibri" w:hAnsi="Calibri" w:cs="Calibri"/>
+                <w:sz w:val="22"/>
+                <w:szCs w:val="22"/>
+                <w:lang w:val="en-CA" w:eastAsia="en-CA"/>
+              </w:rPr>
+              <w:t>_box_</w:t>
             </w:r>
             <w:r>
               <w:rPr>
@@ -6793,7 +6792,17 @@
                 <w:szCs w:val="22"/>
                 <w:lang w:val="en-CA" w:eastAsia="en-CA"/>
               </w:rPr>
-              <w:t>Enrolment</w:t>
+              <w:t>Enrolm</w:t>
+            </w:r>
+            <w:r>
+              <w:rPr>
+                <w:rFonts w:ascii="Calibri" w:hAnsi="Calibri" w:cs="Calibri"/>
+                <w:sz w:val="22"/>
+                <w:szCs w:val="22"/>
+                <w:lang w:val="en-CA" w:eastAsia="en-CA"/>
+              </w:rPr>
+              <w:lastRenderedPageBreak/>
+              <w:t>ent</w:t>
             </w:r>
             <w:r>
               <w:rPr>
@@ -6854,6 +6863,7 @@
                 <w:szCs w:val="22"/>
                 <w:lang w:val="en-CA" w:eastAsia="en-CA"/>
               </w:rPr>
+              <w:lastRenderedPageBreak/>
               <w:t>{{</w:t>
             </w:r>
             <w:r>
@@ -6863,16 +6873,7 @@
                 <w:szCs w:val="22"/>
                 <w:lang w:val="en-CA" w:eastAsia="en-CA"/>
               </w:rPr>
-              <w:t>Enrolment</w:t>
-            </w:r>
-            <w:r>
-              <w:rPr>
-                <w:rFonts w:ascii="Calibri" w:hAnsi="Calibri" w:cs="Calibri"/>
-                <w:sz w:val="22"/>
-                <w:szCs w:val="22"/>
-                <w:lang w:val="en-CA" w:eastAsia="en-CA"/>
-              </w:rPr>
-              <w:t>_b</w:t>
+              <w:t>Enr</w:t>
             </w:r>
             <w:r>
               <w:rPr>
@@ -6882,7 +6883,16 @@
                 <w:lang w:val="en-CA" w:eastAsia="en-CA"/>
               </w:rPr>
               <w:lastRenderedPageBreak/>
-              <w:t>ox_</w:t>
+              <w:t>olment</w:t>
+            </w:r>
+            <w:r>
+              <w:rPr>
+                <w:rFonts w:ascii="Calibri" w:hAnsi="Calibri" w:cs="Calibri"/>
+                <w:sz w:val="22"/>
+                <w:szCs w:val="22"/>
+                <w:lang w:val="en-CA" w:eastAsia="en-CA"/>
+              </w:rPr>
+              <w:t>_box_</w:t>
             </w:r>
             <w:r>
               <w:rPr>
@@ -6944,7 +6954,17 @@
                 <w:szCs w:val="22"/>
                 <w:lang w:val="en-CA" w:eastAsia="en-CA"/>
               </w:rPr>
-              <w:t>Enrolment</w:t>
+              <w:t>Enrolm</w:t>
+            </w:r>
+            <w:r>
+              <w:rPr>
+                <w:rFonts w:ascii="Calibri" w:hAnsi="Calibri" w:cs="Calibri"/>
+                <w:sz w:val="22"/>
+                <w:szCs w:val="22"/>
+                <w:lang w:val="en-CA" w:eastAsia="en-CA"/>
+              </w:rPr>
+              <w:lastRenderedPageBreak/>
+              <w:t>ent</w:t>
             </w:r>
             <w:r>
               <w:rPr>
@@ -7004,6 +7024,7 @@
                 <w:szCs w:val="22"/>
                 <w:lang w:val="en-CA" w:eastAsia="en-CA"/>
               </w:rPr>
+              <w:lastRenderedPageBreak/>
               <w:t>{{</w:t>
             </w:r>
             <w:r>
@@ -7022,7 +7043,17 @@
                 <w:szCs w:val="22"/>
                 <w:lang w:val="en-CA" w:eastAsia="en-CA"/>
               </w:rPr>
-              <w:t>_box_</w:t>
+              <w:t>_</w:t>
+            </w:r>
+            <w:r>
+              <w:rPr>
+                <w:rFonts w:ascii="Calibri" w:hAnsi="Calibri" w:cs="Calibri"/>
+                <w:sz w:val="22"/>
+                <w:szCs w:val="22"/>
+                <w:lang w:val="en-CA" w:eastAsia="en-CA"/>
+              </w:rPr>
+              <w:lastRenderedPageBreak/>
+              <w:t>box_</w:t>
             </w:r>
             <w:r>
               <w:rPr>
@@ -7073,6 +7104,7 @@
                 <w:szCs w:val="22"/>
                 <w:lang w:val="en-CA" w:eastAsia="en-CA"/>
               </w:rPr>
+              <w:lastRenderedPageBreak/>
               <w:t>{{</w:t>
             </w:r>
             <w:r>
@@ -7091,7 +7123,17 @@
                 <w:szCs w:val="22"/>
                 <w:lang w:val="en-CA" w:eastAsia="en-CA"/>
               </w:rPr>
-              <w:t>_box_</w:t>
+              <w:t>_</w:t>
+            </w:r>
+            <w:r>
+              <w:rPr>
+                <w:rFonts w:ascii="Calibri" w:hAnsi="Calibri" w:cs="Calibri"/>
+                <w:sz w:val="22"/>
+                <w:szCs w:val="22"/>
+                <w:lang w:val="en-CA" w:eastAsia="en-CA"/>
+              </w:rPr>
+              <w:lastRenderedPageBreak/>
+              <w:t>box_</w:t>
             </w:r>
             <w:r>
               <w:rPr>
@@ -10909,6 +10951,7 @@
         <w:rPr>
           <w:rFonts w:cs="Calibri"/>
         </w:rPr>
+        <w:lastRenderedPageBreak/>
         <w:t xml:space="preserve">The projected FLE for the </w:t>
       </w:r>
       <w:r>
@@ -10981,14 +11024,7 @@
         <w:rPr>
           <w:rFonts w:cs="Calibri"/>
         </w:rPr>
-        <w:t xml:space="preserve">; this </w:t>
-      </w:r>
-      <w:r>
-        <w:rPr>
-          <w:rFonts w:cs="Calibri"/>
-        </w:rPr>
-        <w:lastRenderedPageBreak/>
-        <w:t xml:space="preserve">indicates </w:t>
+        <w:t xml:space="preserve">; this indicates </w:t>
       </w:r>
       <w:r>
         <w:rPr>
@@ -13543,7 +13579,17 @@
                 <w:szCs w:val="22"/>
                 <w:lang w:val="en-CA" w:eastAsia="en-CA"/>
               </w:rPr>
-              <w:t>{{Enrolment_box_6</w:t>
+              <w:t>{{Enrolm</w:t>
+            </w:r>
+            <w:r>
+              <w:rPr>
+                <w:rFonts w:ascii="Calibri" w:hAnsi="Calibri" w:cs="Calibri"/>
+                <w:sz w:val="22"/>
+                <w:szCs w:val="22"/>
+                <w:lang w:val="en-CA" w:eastAsia="en-CA"/>
+              </w:rPr>
+              <w:lastRenderedPageBreak/>
+              <w:t>ent_box_6</w:t>
             </w:r>
             <w:r>
               <w:rPr>
@@ -13594,17 +13640,18 @@
                 <w:szCs w:val="22"/>
                 <w:lang w:val="en-CA" w:eastAsia="en-CA"/>
               </w:rPr>
-              <w:t>{{Enrolment_box_</w:t>
-            </w:r>
-            <w:r>
-              <w:rPr>
-                <w:rFonts w:ascii="Calibri" w:hAnsi="Calibri" w:cs="Calibri"/>
-                <w:sz w:val="22"/>
-                <w:szCs w:val="22"/>
-                <w:lang w:val="en-CA" w:eastAsia="en-CA"/>
-              </w:rPr>
               <w:lastRenderedPageBreak/>
-              <w:t>6</w:t>
+              <w:t>{{Enro</w:t>
+            </w:r>
+            <w:r>
+              <w:rPr>
+                <w:rFonts w:ascii="Calibri" w:hAnsi="Calibri" w:cs="Calibri"/>
+                <w:sz w:val="22"/>
+                <w:szCs w:val="22"/>
+                <w:lang w:val="en-CA" w:eastAsia="en-CA"/>
+              </w:rPr>
+              <w:lastRenderedPageBreak/>
+              <w:t>lment_box_6</w:t>
             </w:r>
             <w:r>
               <w:rPr>
@@ -13656,7 +13703,17 @@
                 <w:lang w:val="en-CA" w:eastAsia="en-CA"/>
               </w:rPr>
               <w:lastRenderedPageBreak/>
-              <w:t>{{Enrolment_box_</w:t>
+              <w:t>{{Enrolmen</w:t>
+            </w:r>
+            <w:r>
+              <w:rPr>
+                <w:rFonts w:ascii="Calibri" w:hAnsi="Calibri" w:cs="Calibri"/>
+                <w:sz w:val="22"/>
+                <w:szCs w:val="22"/>
+                <w:lang w:val="en-CA" w:eastAsia="en-CA"/>
+              </w:rPr>
+              <w:lastRenderedPageBreak/>
+              <w:t>t_box_</w:t>
             </w:r>
             <w:r>
               <w:rPr>
@@ -13707,7 +13764,18 @@
                 <w:szCs w:val="22"/>
                 <w:lang w:val="en-CA" w:eastAsia="en-CA"/>
               </w:rPr>
-              <w:t>{{Enrolment_box_</w:t>
+              <w:lastRenderedPageBreak/>
+              <w:t>{{Enrolm</w:t>
+            </w:r>
+            <w:r>
+              <w:rPr>
+                <w:rFonts w:ascii="Calibri" w:hAnsi="Calibri" w:cs="Calibri"/>
+                <w:sz w:val="22"/>
+                <w:szCs w:val="22"/>
+                <w:lang w:val="en-CA" w:eastAsia="en-CA"/>
+              </w:rPr>
+              <w:lastRenderedPageBreak/>
+              <w:t>ent_box_</w:t>
             </w:r>
             <w:r>
               <w:rPr>
@@ -13758,16 +13826,26 @@
                 <w:szCs w:val="22"/>
                 <w:lang w:val="en-CA" w:eastAsia="en-CA"/>
               </w:rPr>
-              <w:t>{{Enrolment_box_</w:t>
-            </w:r>
-            <w:r>
-              <w:rPr>
-                <w:rFonts w:ascii="Calibri" w:hAnsi="Calibri" w:cs="Calibri"/>
-                <w:sz w:val="22"/>
-                <w:szCs w:val="22"/>
-                <w:lang w:val="en-CA" w:eastAsia="en-CA"/>
-              </w:rPr>
               <w:lastRenderedPageBreak/>
+              <w:t>{{Enro</w:t>
+            </w:r>
+            <w:r>
+              <w:rPr>
+                <w:rFonts w:ascii="Calibri" w:hAnsi="Calibri" w:cs="Calibri"/>
+                <w:sz w:val="22"/>
+                <w:szCs w:val="22"/>
+                <w:lang w:val="en-CA" w:eastAsia="en-CA"/>
+              </w:rPr>
+              <w:lastRenderedPageBreak/>
+              <w:t>lment_box_</w:t>
+            </w:r>
+            <w:r>
+              <w:rPr>
+                <w:rFonts w:ascii="Calibri" w:hAnsi="Calibri" w:cs="Calibri"/>
+                <w:sz w:val="22"/>
+                <w:szCs w:val="22"/>
+                <w:lang w:val="en-CA" w:eastAsia="en-CA"/>
+              </w:rPr>
               <w:t>78</w:t>
             </w:r>
             <w:r>
@@ -13811,7 +13889,17 @@
                 <w:lang w:val="en-CA" w:eastAsia="en-CA"/>
               </w:rPr>
               <w:lastRenderedPageBreak/>
-              <w:t>{{Enrolment_box_</w:t>
+              <w:t>{{Enrolmen</w:t>
+            </w:r>
+            <w:r>
+              <w:rPr>
+                <w:rFonts w:ascii="Calibri" w:hAnsi="Calibri" w:cs="Calibri"/>
+                <w:sz w:val="22"/>
+                <w:szCs w:val="22"/>
+                <w:lang w:val="en-CA" w:eastAsia="en-CA"/>
+              </w:rPr>
+              <w:lastRenderedPageBreak/>
+              <w:t>t_box_</w:t>
             </w:r>
             <w:r>
               <w:rPr>
@@ -13860,7 +13948,18 @@
                 <w:szCs w:val="22"/>
                 <w:lang w:val="en-CA" w:eastAsia="en-CA"/>
               </w:rPr>
-              <w:t>{{Enrolment_box_</w:t>
+              <w:lastRenderedPageBreak/>
+              <w:t>{{Enrolm</w:t>
+            </w:r>
+            <w:r>
+              <w:rPr>
+                <w:rFonts w:ascii="Calibri" w:hAnsi="Calibri" w:cs="Calibri"/>
+                <w:sz w:val="22"/>
+                <w:szCs w:val="22"/>
+                <w:lang w:val="en-CA" w:eastAsia="en-CA"/>
+              </w:rPr>
+              <w:lastRenderedPageBreak/>
+              <w:t>ent_box_</w:t>
             </w:r>
             <w:r>
               <w:rPr>
@@ -13909,16 +14008,26 @@
                 <w:szCs w:val="22"/>
                 <w:lang w:val="en-CA" w:eastAsia="en-CA"/>
               </w:rPr>
-              <w:t>{{Enrolment_box_</w:t>
-            </w:r>
-            <w:r>
-              <w:rPr>
-                <w:rFonts w:ascii="Calibri" w:hAnsi="Calibri" w:cs="Calibri"/>
-                <w:sz w:val="22"/>
-                <w:szCs w:val="22"/>
-                <w:lang w:val="en-CA" w:eastAsia="en-CA"/>
-              </w:rPr>
               <w:lastRenderedPageBreak/>
+              <w:t>{{Enro</w:t>
+            </w:r>
+            <w:r>
+              <w:rPr>
+                <w:rFonts w:ascii="Calibri" w:hAnsi="Calibri" w:cs="Calibri"/>
+                <w:sz w:val="22"/>
+                <w:szCs w:val="22"/>
+                <w:lang w:val="en-CA" w:eastAsia="en-CA"/>
+              </w:rPr>
+              <w:lastRenderedPageBreak/>
+              <w:t>lment_box_</w:t>
+            </w:r>
+            <w:r>
+              <w:rPr>
+                <w:rFonts w:ascii="Calibri" w:hAnsi="Calibri" w:cs="Calibri"/>
+                <w:sz w:val="22"/>
+                <w:szCs w:val="22"/>
+                <w:lang w:val="en-CA" w:eastAsia="en-CA"/>
+              </w:rPr>
               <w:t>90</w:t>
             </w:r>
             <w:r>
@@ -13960,7 +14069,17 @@
                 <w:lang w:val="en-CA" w:eastAsia="en-CA"/>
               </w:rPr>
               <w:lastRenderedPageBreak/>
-              <w:t>{{Enrolment_box_</w:t>
+              <w:t>{{Enrolmen</w:t>
+            </w:r>
+            <w:r>
+              <w:rPr>
+                <w:rFonts w:ascii="Calibri" w:hAnsi="Calibri" w:cs="Calibri"/>
+                <w:sz w:val="22"/>
+                <w:szCs w:val="22"/>
+                <w:lang w:val="en-CA" w:eastAsia="en-CA"/>
+              </w:rPr>
+              <w:lastRenderedPageBreak/>
+              <w:t>t_box_</w:t>
             </w:r>
             <w:r>
               <w:rPr>
@@ -16761,7 +16880,7 @@
           <v:path o:extrusionok="f" gradientshapeok="t" o:connecttype="rect"/>
           <o:lock v:ext="edit" aspectratio="t"/>
         </v:shapetype>
-        <v:shape id="Picture 1" o:spid="_x0000_s1025" type="#_x0000_t75" alt="http://connect.keyano.ca/marketing_and_communications/Marketing%20files/KC_logo_Horz_NoSlogan.jpg" style="position:absolute;left:0;text-align:left;margin-left:-3.1pt;margin-top:12.3pt;width:174.3pt;height:53.7pt;z-index:1;visibility:visible">
+        <v:shape id="Picture 1" o:spid="_x0000_s1025" type="#_x0000_t75" alt="http://connect.keyano.ca/marketing_and_communications/Marketing%20files/KC_logo_Horz_NoSlogan.jpg" style="position:absolute;left:0;text-align:left;margin-left:-3.1pt;margin-top:12.3pt;width:174.3pt;height:53.7pt;z-index:251657728;visibility:visible">
           <v:imagedata r:id="rId1" o:title="KC_logo_Horz_NoSlogan"/>
           <w10:wrap type="square"/>
         </v:shape>
@@ -19752,30 +19871,6 @@
 </file>
 
 <file path=customXml/item1.xml><?xml version="1.0" encoding="utf-8"?>
-<?mso-contentType ?>
-<FormTemplates xmlns="http://schemas.microsoft.com/sharepoint/v3/contenttype/forms">
-  <Display>DocumentLibraryForm</Display>
-  <Edit>DocumentLibraryForm</Edit>
-  <New>DocumentLibraryForm</New>
-</FormTemplates>
-</file>
-
-<file path=customXml/item2.xml><?xml version="1.0" encoding="utf-8"?>
-<p:properties xmlns:p="http://schemas.microsoft.com/office/2006/metadata/properties" xmlns:xsi="http://www.w3.org/2001/XMLSchema-instance" xmlns:pc="http://schemas.microsoft.com/office/infopath/2007/PartnerControls">
-  <documentManagement>
-    <lcf76f155ced4ddcb4097134ff3c332f xmlns="5e80f031-8b65-42a5-8493-43319737a55e">
-      <Terms xmlns="http://schemas.microsoft.com/office/infopath/2007/PartnerControls"/>
-    </lcf76f155ced4ddcb4097134ff3c332f>
-    <TaxCatchAll xmlns="d6c1a2fc-ca36-4c01-bf5c-04b7c5ffd235"/>
-  </documentManagement>
-</p:properties>
-</file>
-
-<file path=customXml/item3.xml><?xml version="1.0" encoding="utf-8"?>
-<b:Sources xmlns:b="http://schemas.openxmlformats.org/officeDocument/2006/bibliography" xmlns="http://schemas.openxmlformats.org/officeDocument/2006/bibliography" SelectedStyle="\APASixthEditionOfficeOnline.xsl" StyleName="APA" Version="6"/>
-</file>
-
-<file path=customXml/item4.xml><?xml version="1.0" encoding="utf-8"?>
 <ct:contentTypeSchema xmlns:ct="http://schemas.microsoft.com/office/2006/metadata/contentType" xmlns:ma="http://schemas.microsoft.com/office/2006/metadata/properties/metaAttributes" ct:_="" ma:_="" ma:contentTypeName="Document" ma:contentTypeID="0x010100D5C3A3196D4D4943A1067C8E97FB29BB" ma:contentTypeVersion="14" ma:contentTypeDescription="Create a new document." ma:contentTypeScope="" ma:versionID="083260729529432f5d80e7c411452d31">
   <xsd:schema xmlns:xsd="http://www.w3.org/2001/XMLSchema" xmlns:xs="http://www.w3.org/2001/XMLSchema" xmlns:p="http://schemas.microsoft.com/office/2006/metadata/properties" xmlns:ns2="5e80f031-8b65-42a5-8493-43319737a55e" xmlns:ns3="d6c1a2fc-ca36-4c01-bf5c-04b7c5ffd235" targetNamespace="http://schemas.microsoft.com/office/2006/metadata/properties" ma:root="true" ma:fieldsID="ba048b5abdd9e0f83ffd9eb3f23c7b37" ns2:_="" ns3:_="">
     <xsd:import namespace="5e80f031-8b65-42a5-8493-43319737a55e"/>
@@ -20004,34 +20099,31 @@
 </ct:contentTypeSchema>
 </file>
 
-<file path=customXml/itemProps1.xml><?xml version="1.0" encoding="utf-8"?>
-<ds:datastoreItem xmlns:ds="http://schemas.openxmlformats.org/officeDocument/2006/customXml" ds:itemID="{EE25067E-B0E8-45C6-984D-C701E89BDC65}">
-  <ds:schemaRefs>
-    <ds:schemaRef ds:uri="http://schemas.microsoft.com/sharepoint/v3/contenttype/forms"/>
-  </ds:schemaRefs>
-</ds:datastoreItem>
+<file path=customXml/item2.xml><?xml version="1.0" encoding="utf-8"?>
+<b:Sources xmlns:b="http://schemas.openxmlformats.org/officeDocument/2006/bibliography" xmlns="http://schemas.openxmlformats.org/officeDocument/2006/bibliography" SelectedStyle="\APASixthEditionOfficeOnline.xsl" StyleName="APA" Version="6"/>
 </file>
 
-<file path=customXml/itemProps2.xml><?xml version="1.0" encoding="utf-8"?>
-<ds:datastoreItem xmlns:ds="http://schemas.openxmlformats.org/officeDocument/2006/customXml" ds:itemID="{F27A0498-F34C-4368-8F4D-29C63C24A611}">
-  <ds:schemaRefs>
-    <ds:schemaRef ds:uri="http://schemas.microsoft.com/office/2006/metadata/properties"/>
-    <ds:schemaRef ds:uri="http://schemas.microsoft.com/office/infopath/2007/PartnerControls"/>
-    <ds:schemaRef ds:uri="5e80f031-8b65-42a5-8493-43319737a55e"/>
-    <ds:schemaRef ds:uri="d6c1a2fc-ca36-4c01-bf5c-04b7c5ffd235"/>
-  </ds:schemaRefs>
-</ds:datastoreItem>
+<file path=customXml/item3.xml><?xml version="1.0" encoding="utf-8"?>
+<p:properties xmlns:p="http://schemas.microsoft.com/office/2006/metadata/properties" xmlns:xsi="http://www.w3.org/2001/XMLSchema-instance" xmlns:pc="http://schemas.microsoft.com/office/infopath/2007/PartnerControls">
+  <documentManagement>
+    <lcf76f155ced4ddcb4097134ff3c332f xmlns="5e80f031-8b65-42a5-8493-43319737a55e">
+      <Terms xmlns="http://schemas.microsoft.com/office/infopath/2007/PartnerControls"/>
+    </lcf76f155ced4ddcb4097134ff3c332f>
+    <TaxCatchAll xmlns="d6c1a2fc-ca36-4c01-bf5c-04b7c5ffd235"/>
+  </documentManagement>
+</p:properties>
 </file>
 
-<file path=customXml/itemProps3.xml><?xml version="1.0" encoding="utf-8"?>
-<ds:datastoreItem xmlns:ds="http://schemas.openxmlformats.org/officeDocument/2006/customXml" ds:itemID="{BFD074AA-3D55-4FA9-8F96-405CFB12AADF}">
-  <ds:schemaRefs>
-    <ds:schemaRef ds:uri="http://schemas.openxmlformats.org/officeDocument/2006/bibliography"/>
-  </ds:schemaRefs>
-</ds:datastoreItem>
+<file path=customXml/item4.xml><?xml version="1.0" encoding="utf-8"?>
+<?mso-contentType ?>
+<FormTemplates xmlns="http://schemas.microsoft.com/sharepoint/v3/contenttype/forms">
+  <Display>DocumentLibraryForm</Display>
+  <Edit>DocumentLibraryForm</Edit>
+  <New>DocumentLibraryForm</New>
+</FormTemplates>
 </file>
 
-<file path=customXml/itemProps4.xml><?xml version="1.0" encoding="utf-8"?>
+<file path=customXml/itemProps1.xml><?xml version="1.0" encoding="utf-8"?>
 <ds:datastoreItem xmlns:ds="http://schemas.openxmlformats.org/officeDocument/2006/customXml" ds:itemID="{BD42B002-446B-4A4F-8D10-C118FBDF7D94}">
   <ds:schemaRefs>
     <ds:schemaRef ds:uri="http://schemas.microsoft.com/office/2006/metadata/contentType"/>
@@ -20048,4 +20140,31 @@
     <ds:schemaRef ds:uri="http://schemas.microsoft.com/internal/obd"/>
   </ds:schemaRefs>
 </ds:datastoreItem>
+</file>
+
+<file path=customXml/itemProps2.xml><?xml version="1.0" encoding="utf-8"?>
+<ds:datastoreItem xmlns:ds="http://schemas.openxmlformats.org/officeDocument/2006/customXml" ds:itemID="{BFD074AA-3D55-4FA9-8F96-405CFB12AADF}">
+  <ds:schemaRefs>
+    <ds:schemaRef ds:uri="http://schemas.openxmlformats.org/officeDocument/2006/bibliography"/>
+  </ds:schemaRefs>
+</ds:datastoreItem>
+</file>
+
+<file path=customXml/itemProps3.xml><?xml version="1.0" encoding="utf-8"?>
+<ds:datastoreItem xmlns:ds="http://schemas.openxmlformats.org/officeDocument/2006/customXml" ds:itemID="{F27A0498-F34C-4368-8F4D-29C63C24A611}">
+  <ds:schemaRefs>
+    <ds:schemaRef ds:uri="http://schemas.microsoft.com/office/2006/metadata/properties"/>
+    <ds:schemaRef ds:uri="http://schemas.microsoft.com/office/infopath/2007/PartnerControls"/>
+    <ds:schemaRef ds:uri="5e80f031-8b65-42a5-8493-43319737a55e"/>
+    <ds:schemaRef ds:uri="d6c1a2fc-ca36-4c01-bf5c-04b7c5ffd235"/>
+  </ds:schemaRefs>
+</ds:datastoreItem>
+</file>
+
+<file path=customXml/itemProps4.xml><?xml version="1.0" encoding="utf-8"?>
+<ds:datastoreItem xmlns:ds="http://schemas.openxmlformats.org/officeDocument/2006/customXml" ds:itemID="{EE25067E-B0E8-45C6-984D-C701E89BDC65}">
+  <ds:schemaRefs>
+    <ds:schemaRef ds:uri="http://schemas.microsoft.com/sharepoint/v3/contenttype/forms"/>
+  </ds:schemaRefs>
+</ds:datastoreItem>
 </file>
</xml_diff>